<commit_message>
Update the abstract and first chapter.
</commit_message>
<xml_diff>
--- a/3115006378-黄健楸-污染地块环境管理安卓应用的初步开发.docx
+++ b/3115006378-黄健楸-污染地块环境管理安卓应用的初步开发.docx
@@ -137,12 +137,6 @@
         <w:rPr>
           <w:sz w:val="18"/>
         </w:rPr>
-        <w:fldChar w:fldCharType="separate"/>
-      </w:r>
-      <w:r>
-        <w:rPr>
-          <w:sz w:val="18"/>
-        </w:rPr>
         <w:fldChar w:fldCharType="end"/>
       </w:r>
       <w:r>
@@ -1168,6 +1162,7 @@
     <w:p>
       <w:pPr>
         <w:widowControl/>
+        <w:spacing w:afterLines="100" w:after="312"/>
         <w:jc w:val="center"/>
         <w:rPr>
           <w:rFonts w:eastAsia="黑体"/>
@@ -1176,7 +1171,6 @@
           <w:szCs w:val="32"/>
         </w:rPr>
       </w:pPr>
-      <w:bookmarkStart w:id="1" w:name="摘要加SOA加电子政务"/>
       <w:r>
         <w:rPr>
           <w:rFonts w:eastAsia="黑体" w:hint="eastAsia"/>
@@ -1204,6 +1198,228 @@
           <w:szCs w:val="32"/>
         </w:rPr>
         <w:t>要</w:t>
+      </w:r>
+    </w:p>
+    <w:p>
+      <w:pPr>
+        <w:pStyle w:val="13"/>
+      </w:pPr>
+      <w:r>
+        <w:rPr>
+          <w:rFonts w:hint="eastAsia"/>
+        </w:rPr>
+        <w:t>本课题通过安卓软件实现</w:t>
+      </w:r>
+      <w:r>
+        <w:rPr>
+          <w:rFonts w:hint="eastAsia"/>
+        </w:rPr>
+        <w:t>污染场地</w:t>
+      </w:r>
+      <w:r>
+        <w:rPr>
+          <w:rFonts w:hint="eastAsia"/>
+        </w:rPr>
+        <w:t>调查任务的流程管理。</w:t>
+      </w:r>
+      <w:r>
+        <w:rPr>
+          <w:rFonts w:hint="eastAsia"/>
+        </w:rPr>
+        <w:t>使用这一软件，管理部门、相关公司、相关员工均可</w:t>
+      </w:r>
+      <w:r>
+        <w:rPr>
+          <w:rFonts w:hint="eastAsia"/>
+        </w:rPr>
+        <w:t>完成相关任务</w:t>
+      </w:r>
+      <w:r>
+        <w:rPr>
+          <w:rFonts w:hint="eastAsia"/>
+        </w:rPr>
+        <w:t>。这个方案大大方便了诸如定位、路线、图片等任务资料的传输以及满足过程留档这一重要需求。</w:t>
+      </w:r>
+      <w:r>
+        <w:rPr>
+          <w:rFonts w:hint="eastAsia"/>
+        </w:rPr>
+        <w:t>本文</w:t>
+      </w:r>
+      <w:r>
+        <w:rPr>
+          <w:rFonts w:hint="eastAsia"/>
+        </w:rPr>
+        <w:t>细致地分析了</w:t>
+      </w:r>
+      <w:r>
+        <w:rPr>
+          <w:rFonts w:hint="eastAsia"/>
+        </w:rPr>
+        <w:t>污染场地调查中的</w:t>
+      </w:r>
+      <w:r>
+        <w:rPr>
+          <w:rFonts w:hint="eastAsia"/>
+        </w:rPr>
+        <w:t>各类需求</w:t>
+      </w:r>
+      <w:r>
+        <w:rPr>
+          <w:rFonts w:hint="eastAsia"/>
+        </w:rPr>
+        <w:t>，</w:t>
+      </w:r>
+      <w:r>
+        <w:rPr>
+          <w:rFonts w:hint="eastAsia"/>
+        </w:rPr>
+        <w:t>介绍了两种流行架构并说明采用它们的原因，同时介绍了两种架构共有的视图层与模型层</w:t>
+      </w:r>
+      <w:r>
+        <w:rPr>
+          <w:rFonts w:hint="eastAsia"/>
+        </w:rPr>
+        <w:t>，</w:t>
+      </w:r>
+      <w:r>
+        <w:rPr>
+          <w:rFonts w:hint="eastAsia"/>
+        </w:rPr>
+        <w:t>详细介绍各种页面的实现方法以及需要注意的细节</w:t>
+      </w:r>
+      <w:r>
+        <w:rPr>
+          <w:rFonts w:hint="eastAsia"/>
+        </w:rPr>
+        <w:t>，最后还</w:t>
+      </w:r>
+      <w:r>
+        <w:rPr>
+          <w:rFonts w:hint="eastAsia"/>
+        </w:rPr>
+        <w:t>详细列举各种主要功能的测试，得出该软件基本合格的结论</w:t>
+      </w:r>
+      <w:r>
+        <w:rPr>
+          <w:rFonts w:hint="eastAsia"/>
+        </w:rPr>
+        <w:t>。</w:t>
+      </w:r>
+    </w:p>
+    <w:p>
+      <w:pPr>
+        <w:pStyle w:val="13"/>
+        <w:rPr>
+          <w:rFonts w:hint="eastAsia"/>
+        </w:rPr>
+      </w:pPr>
+      <w:r>
+        <w:rPr>
+          <w:rFonts w:hAnsi="宋体" w:hint="eastAsia"/>
+        </w:rPr>
+        <w:t>该软件和</w:t>
+      </w:r>
+      <w:r>
+        <w:rPr>
+          <w:rFonts w:hAnsi="宋体" w:hint="eastAsia"/>
+        </w:rPr>
+        <w:t>后端结合在一起，初步解决了多种用户管理、多种任务控制的难题。体现出工作流自动化的理念，基本搭建出污染场地调查的工作流管理系统，同时也是电子政务的一部分实现。</w:t>
+      </w:r>
+    </w:p>
+    <w:p>
+      <w:pPr>
+        <w:pStyle w:val="13"/>
+        <w:ind w:firstLine="562"/>
+        <w:rPr>
+          <w:b/>
+        </w:rPr>
+      </w:pPr>
+      <w:r>
+        <w:rPr>
+          <w:rFonts w:eastAsia="黑体" w:hint="eastAsia"/>
+          <w:b/>
+          <w:sz w:val="28"/>
+          <w:szCs w:val="28"/>
+        </w:rPr>
+        <w:t>关键字：</w:t>
+      </w:r>
+      <w:r>
+        <w:rPr>
+          <w:rFonts w:hint="eastAsia"/>
+        </w:rPr>
+        <w:t>场地调查，</w:t>
+      </w:r>
+      <w:r>
+        <w:rPr>
+          <w:rFonts w:hint="eastAsia"/>
+        </w:rPr>
+        <w:t>电子政务，</w:t>
+      </w:r>
+      <w:r>
+        <w:rPr>
+          <w:rFonts w:hint="eastAsia"/>
+        </w:rPr>
+        <w:t>安卓开发，</w:t>
+      </w:r>
+      <w:r>
+        <w:rPr>
+          <w:rFonts w:hint="eastAsia"/>
+        </w:rPr>
+        <w:t>任务管理</w:t>
+      </w:r>
+    </w:p>
+    <w:p>
+      <w:pPr>
+        <w:widowControl/>
+        <w:jc w:val="left"/>
+        <w:rPr>
+          <w:rFonts w:eastAsia="黑体"/>
+          <w:b/>
+          <w:sz w:val="32"/>
+          <w:szCs w:val="32"/>
+        </w:rPr>
+      </w:pPr>
+      <w:r>
+        <w:rPr>
+          <w:rFonts w:eastAsia="黑体"/>
+          <w:b/>
+          <w:sz w:val="32"/>
+          <w:szCs w:val="32"/>
+        </w:rPr>
+        <w:br w:type="page"/>
+      </w:r>
+    </w:p>
+    <w:p>
+      <w:pPr>
+        <w:widowControl/>
+        <w:jc w:val="center"/>
+        <w:rPr>
+          <w:rFonts w:eastAsia="黑体"/>
+          <w:b/>
+          <w:sz w:val="32"/>
+          <w:szCs w:val="32"/>
+        </w:rPr>
+      </w:pPr>
+      <w:bookmarkStart w:id="1" w:name="认真写英文摘要"/>
+      <w:r>
+        <w:rPr>
+          <w:rFonts w:eastAsia="黑体" w:hint="eastAsia"/>
+          <w:b/>
+          <w:sz w:val="32"/>
+          <w:szCs w:val="32"/>
+        </w:rPr>
+        <w:lastRenderedPageBreak/>
+        <w:t>Ab</w:t>
+      </w:r>
+      <w:r>
+        <w:rPr>
+          <w:rFonts w:eastAsia="黑体"/>
+          <w:b/>
+          <w:sz w:val="32"/>
+          <w:szCs w:val="32"/>
+        </w:rPr>
+        <w:t>stract</w:t>
       </w:r>
     </w:p>
     <w:bookmarkEnd w:id="1"/>
@@ -1212,112 +1428,21 @@
         <w:pStyle w:val="13"/>
       </w:pPr>
       <w:r>
-        <w:rPr>
-          <w:rFonts w:hint="eastAsia"/>
-        </w:rPr>
-        <w:t>本课题通过安卓软件实现</w:t>
-      </w:r>
-      <w:r>
-        <w:rPr>
-          <w:rFonts w:hint="eastAsia"/>
-        </w:rPr>
-        <w:t>污染场地</w:t>
-      </w:r>
-      <w:r>
-        <w:rPr>
-          <w:rFonts w:hint="eastAsia"/>
-        </w:rPr>
-        <w:t>调查任务的流程管理。</w:t>
-      </w:r>
-      <w:r>
-        <w:rPr>
-          <w:rFonts w:hint="eastAsia"/>
-        </w:rPr>
-        <w:t>使用这一软件，管理部门、相关公司、相关员工均可</w:t>
-      </w:r>
-      <w:r>
-        <w:rPr>
-          <w:rFonts w:hint="eastAsia"/>
-        </w:rPr>
-        <w:t>完成相关任务</w:t>
-      </w:r>
-      <w:r>
-        <w:rPr>
-          <w:rFonts w:hint="eastAsia"/>
-        </w:rPr>
-        <w:t>。这个方案大大方便了诸如定位、路线、图片等任务资料的传输以及满足过程留档这一重要需求。</w:t>
-      </w:r>
-      <w:r>
-        <w:rPr>
-          <w:rFonts w:hint="eastAsia"/>
-        </w:rPr>
-        <w:t>本文</w:t>
-      </w:r>
-      <w:r>
-        <w:rPr>
-          <w:rFonts w:hint="eastAsia"/>
-        </w:rPr>
-        <w:t>细致地分析了</w:t>
-      </w:r>
-      <w:r>
-        <w:rPr>
-          <w:rFonts w:hint="eastAsia"/>
-        </w:rPr>
-        <w:t>污染场地调查中的</w:t>
-      </w:r>
-      <w:r>
-        <w:rPr>
-          <w:rFonts w:hint="eastAsia"/>
-        </w:rPr>
-        <w:t>各类需求</w:t>
-      </w:r>
-      <w:r>
-        <w:rPr>
-          <w:rFonts w:hint="eastAsia"/>
-        </w:rPr>
-        <w:t>，</w:t>
-      </w:r>
-      <w:r>
-        <w:rPr>
-          <w:rFonts w:hint="eastAsia"/>
-        </w:rPr>
-        <w:t>介绍了两种流行架构并说明采用它们的原因，同时介绍了两种架构共有的视图层与模型层</w:t>
-      </w:r>
-      <w:r>
-        <w:rPr>
-          <w:rFonts w:hint="eastAsia"/>
-        </w:rPr>
-        <w:t>，</w:t>
-      </w:r>
-      <w:r>
-        <w:rPr>
-          <w:rFonts w:hint="eastAsia"/>
-        </w:rPr>
-        <w:t>详细介绍各种页面的实现方法以及需要注意的细节</w:t>
-      </w:r>
-      <w:r>
-        <w:rPr>
-          <w:rFonts w:hint="eastAsia"/>
-        </w:rPr>
-        <w:t>，最后还</w:t>
-      </w:r>
-      <w:r>
-        <w:rPr>
-          <w:rFonts w:hint="eastAsia"/>
-        </w:rPr>
-        <w:t>详细列举各种主要功能的测试，得出该软件基本合格的结论</w:t>
-      </w:r>
-      <w:r>
-        <w:rPr>
-          <w:rFonts w:hint="eastAsia"/>
-        </w:rPr>
-        <w:t>。</w:t>
+        <w:t>This project realizes the process management of the contaminated site investigation task through Android software. With this software, management departments, related companies, and related employees can complete related tasks. This solution greatly facilitates the transmission of mission data such as positioning, routing, and pictures, as well as the important requirement of meeting the process. This paper analyzes the various needs of the contaminated site survey, introduces two popular architectures and explains the reasons for adopting them. At the same time, it introduces the view layer and model layer shared by the two architectures, and introduces the implementation methods of various pages in detail. The details that need attention, and finally the tests of various main functions are detailed, and the conclusion that the software is basically qualified is obtained.</w:t>
       </w:r>
     </w:p>
     <w:p>
       <w:pPr>
         <w:pStyle w:val="13"/>
-        <w:ind w:firstLine="562"/>
+      </w:pPr>
+      <w:r>
+        <w:t>The software and the back end are combined to solve the problem of multiple user management and multiple task control. Reflecting the concept of workflow automation, it basically builds a workflow management system for polluting site investigations, and is also a part of e-government implementation.</w:t>
+      </w:r>
+    </w:p>
+    <w:p>
+      <w:pPr>
+        <w:pStyle w:val="13"/>
+        <w:ind w:firstLineChars="170" w:firstLine="478"/>
         <w:rPr>
           <w:b/>
         </w:rPr>
@@ -1329,101 +1454,6 @@
           <w:sz w:val="28"/>
           <w:szCs w:val="28"/>
         </w:rPr>
-        <w:t>关键字：</w:t>
-      </w:r>
-      <w:r>
-        <w:rPr>
-          <w:rFonts w:hint="eastAsia"/>
-        </w:rPr>
-        <w:t>场地调查，安卓开发，</w:t>
-      </w:r>
-      <w:r>
-        <w:rPr>
-          <w:rFonts w:hint="eastAsia"/>
-        </w:rPr>
-        <w:t>任务管理</w:t>
-      </w:r>
-    </w:p>
-    <w:p>
-      <w:pPr>
-        <w:widowControl/>
-        <w:jc w:val="left"/>
-        <w:rPr>
-          <w:rFonts w:eastAsia="黑体"/>
-          <w:b/>
-          <w:sz w:val="32"/>
-          <w:szCs w:val="32"/>
-        </w:rPr>
-      </w:pPr>
-      <w:r>
-        <w:rPr>
-          <w:rFonts w:eastAsia="黑体"/>
-          <w:b/>
-          <w:sz w:val="32"/>
-          <w:szCs w:val="32"/>
-        </w:rPr>
-        <w:br w:type="page"/>
-      </w:r>
-    </w:p>
-    <w:p>
-      <w:pPr>
-        <w:widowControl/>
-        <w:jc w:val="center"/>
-        <w:rPr>
-          <w:rFonts w:eastAsia="黑体"/>
-          <w:b/>
-          <w:sz w:val="32"/>
-          <w:szCs w:val="32"/>
-        </w:rPr>
-      </w:pPr>
-      <w:bookmarkStart w:id="2" w:name="认真写英文摘要"/>
-      <w:r>
-        <w:rPr>
-          <w:rFonts w:eastAsia="黑体" w:hint="eastAsia"/>
-          <w:b/>
-          <w:sz w:val="32"/>
-          <w:szCs w:val="32"/>
-        </w:rPr>
-        <w:lastRenderedPageBreak/>
-        <w:t>Ab</w:t>
-      </w:r>
-      <w:r>
-        <w:rPr>
-          <w:rFonts w:eastAsia="黑体"/>
-          <w:b/>
-          <w:sz w:val="32"/>
-          <w:szCs w:val="32"/>
-        </w:rPr>
-        <w:t>stract</w:t>
-      </w:r>
-    </w:p>
-    <w:bookmarkEnd w:id="2"/>
-    <w:p>
-      <w:pPr>
-        <w:pStyle w:val="13"/>
-      </w:pPr>
-      <w:r>
-        <w:t>This subject realizes the process management of pollution site investigation task through android software. With this software, management departments, relevant companies and relevant employees can perform their duties. This scheme greatly facilitates the transmission of task data such as location, route, picture, and so on, as well as meeting the important requirement of process retention. Field investigation this paper carefully analyses the pollution of all kinds of demand, this paper introduces the two popular architecture and explain the reason for using them, and introduces two kinds of architecture are the view layer and model layer, in detail various implementation method of the page and the need to pay attention to details, finally also detailed all kinds of main function test, come to the conclusion that the software basic qualifications</w:t>
-      </w:r>
-      <w:r>
-        <w:t>.</w:t>
-      </w:r>
-    </w:p>
-    <w:p>
-      <w:pPr>
-        <w:pStyle w:val="13"/>
-        <w:ind w:firstLine="562"/>
-        <w:rPr>
-          <w:b/>
-        </w:rPr>
-      </w:pPr>
-      <w:r>
-        <w:rPr>
-          <w:rFonts w:eastAsia="黑体" w:hint="eastAsia"/>
-          <w:b/>
-          <w:sz w:val="28"/>
-          <w:szCs w:val="28"/>
-        </w:rPr>
         <w:t>K</w:t>
       </w:r>
       <w:r>
@@ -1442,7 +1472,22 @@
         <w:t>E</w:t>
       </w:r>
       <w:r>
-        <w:t xml:space="preserve">nvironmental site monitoring, Android develop, </w:t>
+        <w:t>nvironmental site monitoring</w:t>
+      </w:r>
+      <w:r>
+        <w:t>, E</w:t>
+      </w:r>
+      <w:r>
+        <w:t>-government</w:t>
+      </w:r>
+      <w:r>
+        <w:t>, Android develop</w:t>
+      </w:r>
+      <w:r>
+        <w:t>ment</w:t>
+      </w:r>
+      <w:r>
+        <w:t xml:space="preserve">, </w:t>
       </w:r>
       <w:r>
         <w:rPr>
@@ -1452,6 +1497,9 @@
       </w:r>
       <w:r>
         <w:t>asks manage</w:t>
+      </w:r>
+      <w:r>
+        <w:t>ment</w:t>
       </w:r>
     </w:p>
     <w:p>
@@ -1471,23 +1519,23 @@
         <w:widowControl/>
         <w:jc w:val="left"/>
         <w:rPr>
-          <w:rFonts w:eastAsia="黑体" w:hint="eastAsia"/>
-          <w:b/>
-          <w:sz w:val="32"/>
-          <w:szCs w:val="32"/>
-        </w:rPr>
-      </w:pPr>
-      <w:r>
-        <w:rPr>
           <w:rFonts w:eastAsia="黑体"/>
           <w:b/>
           <w:sz w:val="32"/>
           <w:szCs w:val="32"/>
         </w:rPr>
+      </w:pPr>
+      <w:r>
+        <w:rPr>
+          <w:rFonts w:eastAsia="黑体"/>
+          <w:b/>
+          <w:sz w:val="32"/>
+          <w:szCs w:val="32"/>
+        </w:rPr>
         <w:br w:type="page"/>
       </w:r>
     </w:p>
-    <w:bookmarkStart w:id="3" w:name="_Toc466218387" w:displacedByCustomXml="next"/>
+    <w:bookmarkStart w:id="2" w:name="_Toc466218387" w:displacedByCustomXml="next"/>
     <w:sdt>
       <w:sdtPr>
         <w:rPr>
@@ -7827,8 +7875,10 @@
           <w:numId w:val="2"/>
         </w:numPr>
       </w:pPr>
-      <w:bookmarkStart w:id="4" w:name="_Ref8658857"/>
-      <w:bookmarkStart w:id="5" w:name="_Toc8668227"/>
+      <w:bookmarkStart w:id="3" w:name="_Ref8658857"/>
+      <w:bookmarkStart w:id="4" w:name="_Toc8668227"/>
+      <w:bookmarkStart w:id="5" w:name="_GoBack"/>
+      <w:bookmarkEnd w:id="5"/>
       <w:r>
         <w:rPr>
           <w:rFonts w:hint="eastAsia"/>
@@ -7836,8 +7886,8 @@
         <w:lastRenderedPageBreak/>
         <w:t>绪论</w:t>
       </w:r>
+      <w:bookmarkEnd w:id="3"/>
       <w:bookmarkEnd w:id="4"/>
-      <w:bookmarkEnd w:id="5"/>
     </w:p>
     <w:p>
       <w:pPr>
@@ -7849,7 +7899,6 @@
           <w:rFonts w:hAnsi="宋体"/>
         </w:rPr>
       </w:pPr>
-      <w:bookmarkStart w:id="6" w:name="绪论加SOA电子政务"/>
       <w:r>
         <w:rPr>
           <w:rFonts w:hAnsi="宋体" w:hint="eastAsia"/>
@@ -7921,72 +7970,6 @@
           <w:rFonts w:hAnsi="宋体" w:hint="eastAsia"/>
         </w:rPr>
         <w:t>不便获取录入。</w:t>
-      </w:r>
-    </w:p>
-    <w:bookmarkEnd w:id="6"/>
-    <w:p>
-      <w:pPr>
-        <w:widowControl/>
-        <w:spacing w:line="360" w:lineRule="auto"/>
-        <w:ind w:firstLineChars="200" w:firstLine="480"/>
-        <w:jc w:val="left"/>
-        <w:rPr>
-          <w:rFonts w:hAnsi="宋体"/>
-        </w:rPr>
-      </w:pPr>
-      <w:r>
-        <w:rPr>
-          <w:rFonts w:hAnsi="宋体" w:hint="eastAsia"/>
-        </w:rPr>
-        <w:t>为</w:t>
-      </w:r>
-      <w:r>
-        <w:rPr>
-          <w:rFonts w:hAnsi="宋体" w:hint="eastAsia"/>
-        </w:rPr>
-        <w:t>了提高调查工作的工作效率，</w:t>
-      </w:r>
-      <w:r>
-        <w:rPr>
-          <w:rFonts w:hAnsi="宋体" w:hint="eastAsia"/>
-        </w:rPr>
-        <w:t>本项目用安卓手机软件的形式</w:t>
-      </w:r>
-      <w:r>
-        <w:rPr>
-          <w:rFonts w:hAnsi="宋体" w:hint="eastAsia"/>
-        </w:rPr>
-        <w:t>初步</w:t>
-      </w:r>
-      <w:r>
-        <w:rPr>
-          <w:rFonts w:hAnsi="宋体" w:hint="eastAsia"/>
-        </w:rPr>
-        <w:t>实现了土壤污染场地调查</w:t>
-      </w:r>
-      <w:r>
-        <w:rPr>
-          <w:rFonts w:hAnsi="宋体" w:hint="eastAsia"/>
-        </w:rPr>
-        <w:t>中的初步调查流程</w:t>
-      </w:r>
-      <w:r>
-        <w:rPr>
-          <w:rFonts w:hAnsi="宋体" w:hint="eastAsia"/>
-        </w:rPr>
-        <w:t>，也为以后拓展其他</w:t>
-      </w:r>
-      <w:r>
-        <w:rPr>
-          <w:rFonts w:hAnsi="宋体" w:hint="eastAsia"/>
-        </w:rPr>
-        <w:t>流程</w:t>
-      </w:r>
-      <w:r>
-        <w:rPr>
-          <w:rFonts w:hAnsi="宋体" w:hint="eastAsia"/>
-        </w:rPr>
-        <w:t>奠定基础。</w:t>
       </w:r>
     </w:p>
     <w:p>
@@ -8003,7 +7986,403 @@
         <w:rPr>
           <w:rFonts w:hAnsi="宋体" w:hint="eastAsia"/>
         </w:rPr>
-        <w:t>该软件暂名为“场调记录”，其中的图片上传、定位记录、路线记录等功能简化工作流程的同时，也满足了“过程留档”的需求，方便日后查询。</w:t>
+        <w:t>整个</w:t>
+      </w:r>
+      <w:r>
+        <w:rPr>
+          <w:rFonts w:hAnsi="宋体" w:hint="eastAsia"/>
+        </w:rPr>
+        <w:t>项目</w:t>
+      </w:r>
+      <w:r>
+        <w:rPr>
+          <w:rFonts w:hAnsi="宋体" w:hint="eastAsia"/>
+        </w:rPr>
+        <w:t>采取分为两大板块，后端和安卓</w:t>
+      </w:r>
+      <w:r>
+        <w:rPr>
+          <w:rFonts w:hAnsi="宋体" w:hint="eastAsia"/>
+        </w:rPr>
+        <w:t>客户</w:t>
+      </w:r>
+      <w:r>
+        <w:rPr>
+          <w:rFonts w:hAnsi="宋体" w:hint="eastAsia"/>
+        </w:rPr>
+        <w:t>端。</w:t>
+      </w:r>
+      <w:r>
+        <w:rPr>
+          <w:rFonts w:hAnsi="宋体" w:hint="eastAsia"/>
+        </w:rPr>
+        <w:t>后端部分由他人负责</w:t>
+      </w:r>
+      <w:r>
+        <w:rPr>
+          <w:rFonts w:hAnsi="宋体" w:hint="eastAsia"/>
+        </w:rPr>
+        <w:t>，以</w:t>
+      </w:r>
+      <w:r>
+        <w:rPr>
+          <w:rFonts w:hAnsi="宋体" w:hint="eastAsia"/>
+        </w:rPr>
+        <w:t>H</w:t>
+      </w:r>
+      <w:r>
+        <w:rPr>
+          <w:rFonts w:hAnsi="宋体"/>
+        </w:rPr>
+        <w:t>TTP1.1</w:t>
+      </w:r>
+      <w:r>
+        <w:rPr>
+          <w:rFonts w:hAnsi="宋体" w:hint="eastAsia"/>
+        </w:rPr>
+        <w:t>协议、</w:t>
+      </w:r>
+      <w:r>
+        <w:rPr>
+          <w:rFonts w:hAnsi="宋体" w:hint="eastAsia"/>
+        </w:rPr>
+        <w:t>JSON</w:t>
+      </w:r>
+      <w:r>
+        <w:rPr>
+          <w:rFonts w:hAnsi="宋体" w:hint="eastAsia"/>
+        </w:rPr>
+        <w:t>技术、</w:t>
+      </w:r>
+      <w:r>
+        <w:rPr>
+          <w:rFonts w:hAnsi="宋体" w:hint="eastAsia"/>
+        </w:rPr>
+        <w:t>.</w:t>
+      </w:r>
+      <w:r>
+        <w:rPr>
+          <w:rFonts w:hAnsi="宋体"/>
+        </w:rPr>
+        <w:t>Net</w:t>
+      </w:r>
+      <w:r>
+        <w:rPr>
+          <w:rFonts w:hAnsi="宋体" w:hint="eastAsia"/>
+        </w:rPr>
+        <w:t>平台</w:t>
+      </w:r>
+      <w:r>
+        <w:rPr>
+          <w:rFonts w:hAnsi="宋体" w:hint="eastAsia"/>
+        </w:rPr>
+        <w:t>等</w:t>
+      </w:r>
+      <w:r>
+        <w:rPr>
+          <w:rFonts w:hAnsi="宋体" w:hint="eastAsia"/>
+        </w:rPr>
+        <w:t>，</w:t>
+      </w:r>
+      <w:r>
+        <w:rPr>
+          <w:rFonts w:hAnsi="宋体" w:hint="eastAsia"/>
+        </w:rPr>
+        <w:t>通过应用程序编程接口（</w:t>
+      </w:r>
+      <w:r>
+        <w:rPr>
+          <w:rFonts w:hAnsi="宋体" w:hint="eastAsia"/>
+        </w:rPr>
+        <w:t>API</w:t>
+      </w:r>
+      <w:r>
+        <w:rPr>
+          <w:rFonts w:hAnsi="宋体" w:hint="eastAsia"/>
+        </w:rPr>
+        <w:t>）</w:t>
+      </w:r>
+      <w:r>
+        <w:rPr>
+          <w:rFonts w:hAnsi="宋体" w:hint="eastAsia"/>
+        </w:rPr>
+        <w:t>，为</w:t>
+      </w:r>
+      <w:r>
+        <w:rPr>
+          <w:rFonts w:hAnsi="宋体" w:hint="eastAsia"/>
+        </w:rPr>
+        <w:t>项目</w:t>
+      </w:r>
+      <w:r>
+        <w:rPr>
+          <w:rFonts w:hAnsi="宋体" w:hint="eastAsia"/>
+        </w:rPr>
+        <w:t>提供远程支持；安卓</w:t>
+      </w:r>
+      <w:r>
+        <w:rPr>
+          <w:rFonts w:hAnsi="宋体" w:hint="eastAsia"/>
+        </w:rPr>
+        <w:t>客户</w:t>
+      </w:r>
+      <w:r>
+        <w:rPr>
+          <w:rFonts w:hAnsi="宋体" w:hint="eastAsia"/>
+        </w:rPr>
+        <w:t>端</w:t>
+      </w:r>
+      <w:r>
+        <w:rPr>
+          <w:rFonts w:hAnsi="宋体" w:hint="eastAsia"/>
+        </w:rPr>
+        <w:t>是</w:t>
+      </w:r>
+      <w:r>
+        <w:rPr>
+          <w:rFonts w:hAnsi="宋体" w:hint="eastAsia"/>
+        </w:rPr>
+        <w:t>此</w:t>
+      </w:r>
+      <w:r>
+        <w:rPr>
+          <w:rFonts w:hAnsi="宋体" w:hint="eastAsia"/>
+        </w:rPr>
+        <w:t>文的</w:t>
+      </w:r>
+      <w:r>
+        <w:rPr>
+          <w:rFonts w:hAnsi="宋体" w:hint="eastAsia"/>
+        </w:rPr>
+        <w:t>重点，</w:t>
+      </w:r>
+      <w:r>
+        <w:rPr>
+          <w:rFonts w:hAnsi="宋体" w:hint="eastAsia"/>
+        </w:rPr>
+        <w:t>依赖安卓系统、</w:t>
+      </w:r>
+      <w:r>
+        <w:rPr>
+          <w:rFonts w:hAnsi="宋体" w:hint="eastAsia"/>
+        </w:rPr>
+        <w:t>XML</w:t>
+      </w:r>
+      <w:r>
+        <w:rPr>
+          <w:rFonts w:hAnsi="宋体" w:hint="eastAsia"/>
+        </w:rPr>
+        <w:t>技术、</w:t>
+      </w:r>
+      <w:proofErr w:type="gramStart"/>
+      <w:r>
+        <w:rPr>
+          <w:rFonts w:hAnsi="宋体" w:hint="eastAsia"/>
+        </w:rPr>
+        <w:t>远程支持</w:t>
+      </w:r>
+      <w:proofErr w:type="gramEnd"/>
+      <w:r>
+        <w:rPr>
+          <w:rFonts w:hAnsi="宋体" w:hint="eastAsia"/>
+        </w:rPr>
+        <w:t>等实现。</w:t>
+      </w:r>
+    </w:p>
+    <w:p>
+      <w:pPr>
+        <w:widowControl/>
+        <w:spacing w:line="360" w:lineRule="auto"/>
+        <w:ind w:firstLineChars="200" w:firstLine="480"/>
+        <w:jc w:val="left"/>
+        <w:rPr>
+          <w:rFonts w:hAnsi="宋体"/>
+        </w:rPr>
+      </w:pPr>
+      <w:r>
+        <w:rPr>
+          <w:rFonts w:hAnsi="宋体" w:hint="eastAsia"/>
+        </w:rPr>
+        <w:t>通过实现</w:t>
+      </w:r>
+      <w:r>
+        <w:rPr>
+          <w:rFonts w:hAnsi="宋体" w:hint="eastAsia"/>
+        </w:rPr>
+        <w:t>暂名为“场调记录”</w:t>
+      </w:r>
+      <w:r>
+        <w:rPr>
+          <w:rFonts w:hAnsi="宋体" w:hint="eastAsia"/>
+        </w:rPr>
+        <w:t>的</w:t>
+      </w:r>
+      <w:r>
+        <w:rPr>
+          <w:rFonts w:hAnsi="宋体" w:hint="eastAsia"/>
+        </w:rPr>
+        <w:t>安卓软件，</w:t>
+      </w:r>
+      <w:r>
+        <w:rPr>
+          <w:rFonts w:hAnsi="宋体" w:hint="eastAsia"/>
+        </w:rPr>
+        <w:t>初步</w:t>
+      </w:r>
+      <w:r>
+        <w:rPr>
+          <w:rFonts w:hAnsi="宋体" w:hint="eastAsia"/>
+        </w:rPr>
+        <w:t>完成</w:t>
+      </w:r>
+      <w:r>
+        <w:rPr>
+          <w:rFonts w:hAnsi="宋体" w:hint="eastAsia"/>
+        </w:rPr>
+        <w:t>土壤污染场地调查中的初步调查流程</w:t>
+      </w:r>
+      <w:r>
+        <w:rPr>
+          <w:rFonts w:hAnsi="宋体" w:hint="eastAsia"/>
+        </w:rPr>
+        <w:t>，并</w:t>
+      </w:r>
+      <w:r>
+        <w:rPr>
+          <w:rFonts w:hAnsi="宋体" w:hint="eastAsia"/>
+        </w:rPr>
+        <w:t>简化部分工作流程、</w:t>
+      </w:r>
+      <w:r>
+        <w:rPr>
+          <w:rFonts w:hAnsi="宋体" w:hint="eastAsia"/>
+        </w:rPr>
+        <w:t>隐藏部分业务逻辑</w:t>
+      </w:r>
+      <w:r>
+        <w:rPr>
+          <w:rFonts w:hAnsi="宋体" w:hint="eastAsia"/>
+        </w:rPr>
+        <w:t>。</w:t>
+      </w:r>
+      <w:r>
+        <w:rPr>
+          <w:rFonts w:hAnsi="宋体" w:hint="eastAsia"/>
+        </w:rPr>
+        <w:t>其中的图片上传、定位记录、路线记录等功能简化工作流程的同时，也满足了“过程留档”的需求，方便日后查询。</w:t>
+      </w:r>
+      <w:r>
+        <w:rPr>
+          <w:rFonts w:hAnsi="宋体" w:hint="eastAsia"/>
+        </w:rPr>
+        <w:t>从而</w:t>
+      </w:r>
+      <w:r>
+        <w:rPr>
+          <w:rFonts w:hAnsi="宋体" w:hint="eastAsia"/>
+        </w:rPr>
+        <w:t>提高调查工作的工作效率，</w:t>
+      </w:r>
+      <w:r>
+        <w:rPr>
+          <w:rFonts w:hAnsi="宋体" w:hint="eastAsia"/>
+        </w:rPr>
+        <w:t>也为以后拓展其他</w:t>
+      </w:r>
+      <w:r>
+        <w:rPr>
+          <w:rFonts w:hAnsi="宋体" w:hint="eastAsia"/>
+        </w:rPr>
+        <w:t>流程</w:t>
+      </w:r>
+      <w:r>
+        <w:rPr>
+          <w:rFonts w:hAnsi="宋体" w:hint="eastAsia"/>
+        </w:rPr>
+        <w:t>奠定基础。</w:t>
+      </w:r>
+    </w:p>
+    <w:p>
+      <w:pPr>
+        <w:widowControl/>
+        <w:spacing w:line="360" w:lineRule="auto"/>
+        <w:ind w:firstLineChars="200" w:firstLine="480"/>
+        <w:jc w:val="left"/>
+        <w:rPr>
+          <w:rFonts w:hAnsi="宋体" w:hint="eastAsia"/>
+        </w:rPr>
+      </w:pPr>
+      <w:r>
+        <w:rPr>
+          <w:rFonts w:hAnsi="宋体" w:hint="eastAsia"/>
+        </w:rPr>
+        <w:t>最终，后端和安卓</w:t>
+      </w:r>
+      <w:r>
+        <w:rPr>
+          <w:rFonts w:hAnsi="宋体" w:hint="eastAsia"/>
+        </w:rPr>
+        <w:t>客户</w:t>
+      </w:r>
+      <w:r>
+        <w:rPr>
+          <w:rFonts w:hAnsi="宋体" w:hint="eastAsia"/>
+        </w:rPr>
+        <w:t>端结合在一起，</w:t>
+      </w:r>
+      <w:r>
+        <w:rPr>
+          <w:rFonts w:hAnsi="宋体" w:hint="eastAsia"/>
+        </w:rPr>
+        <w:t>初步</w:t>
+      </w:r>
+      <w:r>
+        <w:rPr>
+          <w:rFonts w:hAnsi="宋体" w:hint="eastAsia"/>
+        </w:rPr>
+        <w:t>解决了多种用户管理、多种任务控制的难题。</w:t>
+      </w:r>
+      <w:r>
+        <w:rPr>
+          <w:rFonts w:hAnsi="宋体" w:hint="eastAsia"/>
+        </w:rPr>
+        <w:t>体现出工作流自动化的理念，基本搭建出污染场地调查的工作流管理系统</w:t>
+      </w:r>
+      <w:r>
+        <w:rPr>
+          <w:rFonts w:hAnsi="宋体" w:hint="eastAsia"/>
+        </w:rPr>
+        <w:t>，</w:t>
+      </w:r>
+      <w:r>
+        <w:rPr>
+          <w:rFonts w:hAnsi="宋体" w:hint="eastAsia"/>
+        </w:rPr>
+        <w:t>同时也是电子政务的一部分实现</w:t>
+      </w:r>
+      <w:r>
+        <w:rPr>
+          <w:rFonts w:hAnsi="宋体" w:hint="eastAsia"/>
+        </w:rPr>
+        <w:t>，为</w:t>
+      </w:r>
+      <w:r>
+        <w:rPr>
+          <w:rFonts w:hAnsi="宋体" w:hint="eastAsia"/>
+        </w:rPr>
+        <w:t>公务活动</w:t>
+      </w:r>
+      <w:r>
+        <w:rPr>
+          <w:rFonts w:hAnsi="宋体" w:hint="eastAsia"/>
+        </w:rPr>
+        <w:t>中信息技术的引入添砖加瓦</w:t>
+      </w:r>
+      <w:r>
+        <w:rPr>
+          <w:rFonts w:hAnsi="宋体" w:hint="eastAsia"/>
+        </w:rPr>
+        <w:t>。</w:t>
       </w:r>
     </w:p>
     <w:p>
@@ -8262,8 +8641,8 @@
       <w:pPr>
         <w:pStyle w:val="1"/>
       </w:pPr>
-      <w:bookmarkStart w:id="7" w:name="_Ref8658845"/>
-      <w:bookmarkStart w:id="8" w:name="_Toc8668228"/>
+      <w:bookmarkStart w:id="6" w:name="_Ref8658845"/>
+      <w:bookmarkStart w:id="7" w:name="_Toc8668228"/>
       <w:r>
         <w:rPr>
           <w:rFonts w:hint="eastAsia"/>
@@ -8271,21 +8650,21 @@
         <w:lastRenderedPageBreak/>
         <w:t>需求分析</w:t>
       </w:r>
+      <w:bookmarkEnd w:id="6"/>
       <w:bookmarkEnd w:id="7"/>
-      <w:bookmarkEnd w:id="8"/>
     </w:p>
     <w:p>
       <w:pPr>
         <w:pStyle w:val="2"/>
       </w:pPr>
-      <w:bookmarkStart w:id="9" w:name="_Toc8668229"/>
+      <w:bookmarkStart w:id="8" w:name="_Toc8668229"/>
       <w:r>
         <w:rPr>
           <w:rFonts w:hint="eastAsia"/>
         </w:rPr>
         <w:t>需求概述</w:t>
       </w:r>
-      <w:bookmarkEnd w:id="9"/>
+      <w:bookmarkEnd w:id="8"/>
     </w:p>
     <w:p>
       <w:pPr>
@@ -8320,27 +8699,27 @@
       <w:pPr>
         <w:pStyle w:val="2"/>
       </w:pPr>
-      <w:bookmarkStart w:id="10" w:name="_Toc8668230"/>
+      <w:bookmarkStart w:id="9" w:name="_Toc8668230"/>
       <w:r>
         <w:rPr>
           <w:rFonts w:hint="eastAsia"/>
         </w:rPr>
         <w:t>用户分析</w:t>
       </w:r>
-      <w:bookmarkEnd w:id="10"/>
+      <w:bookmarkEnd w:id="9"/>
     </w:p>
     <w:p>
       <w:pPr>
         <w:pStyle w:val="3"/>
       </w:pPr>
-      <w:bookmarkStart w:id="11" w:name="_Toc8668231"/>
+      <w:bookmarkStart w:id="10" w:name="_Toc8668231"/>
       <w:r>
         <w:rPr>
           <w:rFonts w:hint="eastAsia"/>
         </w:rPr>
         <w:t>用户类型特征分析</w:t>
       </w:r>
-      <w:bookmarkEnd w:id="11"/>
+      <w:bookmarkEnd w:id="10"/>
     </w:p>
     <w:p>
       <w:pPr>
@@ -8851,7 +9230,7 @@
       <w:pPr>
         <w:pStyle w:val="3"/>
       </w:pPr>
-      <w:bookmarkStart w:id="12" w:name="_Toc8668232"/>
+      <w:bookmarkStart w:id="11" w:name="_Toc8668232"/>
       <w:r>
         <w:rPr>
           <w:rFonts w:hint="eastAsia"/>
@@ -8859,7 +9238,7 @@
         <w:lastRenderedPageBreak/>
         <w:t>用户整体用例图</w:t>
       </w:r>
-      <w:bookmarkEnd w:id="12"/>
+      <w:bookmarkEnd w:id="11"/>
     </w:p>
     <w:p>
       <w:pPr>
@@ -8928,57 +9307,25 @@
       <w:r>
         <w:t xml:space="preserve">图 </w:t>
       </w:r>
-      <w:r>
-        <w:fldChar w:fldCharType="begin"/>
-      </w:r>
-      <w:r>
-        <w:instrText xml:space="preserve"> STYLEREF 1 \s </w:instrText>
-      </w:r>
-      <w:r>
-        <w:fldChar w:fldCharType="separate"/>
-      </w:r>
-      <w:r>
-        <w:rPr>
-          <w:noProof/>
-        </w:rPr>
-        <w:t>2</w:t>
-      </w:r>
-      <w:r>
-        <w:rPr>
-          <w:noProof/>
-        </w:rPr>
-        <w:fldChar w:fldCharType="end"/>
-      </w:r>
+      <w:fldSimple w:instr=" STYLEREF 1 \s ">
+        <w:r>
+          <w:rPr>
+            <w:noProof/>
+          </w:rPr>
+          <w:t>2</w:t>
+        </w:r>
+      </w:fldSimple>
       <w:r>
         <w:noBreakHyphen/>
       </w:r>
-      <w:r>
-        <w:fldChar w:fldCharType="begin"/>
-      </w:r>
-      <w:r>
-        <w:instrText xml:space="preserve"> SEQ </w:instrText>
-      </w:r>
-      <w:r>
-        <w:instrText>图</w:instrText>
-      </w:r>
-      <w:r>
-        <w:instrText xml:space="preserve"> \* ARABIC \s 1 </w:instrText>
-      </w:r>
-      <w:r>
-        <w:fldChar w:fldCharType="separate"/>
-      </w:r>
-      <w:r>
-        <w:rPr>
-          <w:noProof/>
-        </w:rPr>
-        <w:t>1</w:t>
-      </w:r>
-      <w:r>
-        <w:rPr>
-          <w:noProof/>
-        </w:rPr>
-        <w:fldChar w:fldCharType="end"/>
-      </w:r>
+      <w:fldSimple w:instr=" SEQ 图 \* ARABIC \s 1 ">
+        <w:r>
+          <w:rPr>
+            <w:noProof/>
+          </w:rPr>
+          <w:t>1</w:t>
+        </w:r>
+      </w:fldSimple>
       <w:r>
         <w:rPr>
           <w:rFonts w:hint="eastAsia"/>
@@ -8990,27 +9337,27 @@
       <w:pPr>
         <w:pStyle w:val="2"/>
       </w:pPr>
-      <w:bookmarkStart w:id="13" w:name="_Toc8668233"/>
+      <w:bookmarkStart w:id="12" w:name="_Toc8668233"/>
       <w:r>
         <w:rPr>
           <w:rFonts w:hint="eastAsia"/>
         </w:rPr>
         <w:t>功能需求</w:t>
       </w:r>
-      <w:bookmarkEnd w:id="13"/>
+      <w:bookmarkEnd w:id="12"/>
     </w:p>
     <w:p>
       <w:pPr>
         <w:pStyle w:val="3"/>
       </w:pPr>
-      <w:bookmarkStart w:id="14" w:name="_Toc8668234"/>
+      <w:bookmarkStart w:id="13" w:name="_Toc8668234"/>
       <w:r>
         <w:rPr>
           <w:rFonts w:hint="eastAsia"/>
         </w:rPr>
         <w:t>注册登录</w:t>
       </w:r>
-      <w:bookmarkEnd w:id="14"/>
+      <w:bookmarkEnd w:id="13"/>
     </w:p>
     <w:p>
       <w:pPr>
@@ -9186,89 +9533,57 @@
         <w:pStyle w:val="af0"/>
         <w:spacing w:before="156" w:after="156"/>
       </w:pPr>
-      <w:bookmarkStart w:id="15" w:name="_Ref8072586"/>
-      <w:bookmarkStart w:id="16" w:name="_Ref8072591"/>
+      <w:bookmarkStart w:id="14" w:name="_Ref8072586"/>
+      <w:bookmarkStart w:id="15" w:name="_Ref8072591"/>
       <w:r>
         <w:t xml:space="preserve">图 </w:t>
       </w:r>
-      <w:r>
-        <w:fldChar w:fldCharType="begin"/>
-      </w:r>
-      <w:r>
-        <w:instrText xml:space="preserve"> STYLEREF 1 \s </w:instrText>
-      </w:r>
-      <w:r>
-        <w:fldChar w:fldCharType="separate"/>
-      </w:r>
-      <w:r>
-        <w:rPr>
-          <w:noProof/>
-        </w:rPr>
-        <w:t>2</w:t>
-      </w:r>
-      <w:r>
-        <w:rPr>
-          <w:noProof/>
-        </w:rPr>
-        <w:fldChar w:fldCharType="end"/>
-      </w:r>
+      <w:fldSimple w:instr=" STYLEREF 1 \s ">
+        <w:r>
+          <w:rPr>
+            <w:noProof/>
+          </w:rPr>
+          <w:t>2</w:t>
+        </w:r>
+      </w:fldSimple>
       <w:r>
         <w:noBreakHyphen/>
       </w:r>
-      <w:r>
-        <w:fldChar w:fldCharType="begin"/>
-      </w:r>
-      <w:r>
-        <w:instrText xml:space="preserve"> SEQ </w:instrText>
-      </w:r>
-      <w:r>
-        <w:instrText>图</w:instrText>
-      </w:r>
-      <w:r>
-        <w:instrText xml:space="preserve"> \* ARABIC \s 1 </w:instrText>
-      </w:r>
-      <w:r>
-        <w:fldChar w:fldCharType="separate"/>
-      </w:r>
-      <w:r>
-        <w:rPr>
-          <w:noProof/>
-        </w:rPr>
-        <w:t>2</w:t>
-      </w:r>
-      <w:r>
-        <w:rPr>
-          <w:noProof/>
-        </w:rPr>
-        <w:fldChar w:fldCharType="end"/>
+      <w:fldSimple w:instr=" SEQ 图 \* ARABIC \s 1 ">
+        <w:r>
+          <w:rPr>
+            <w:noProof/>
+          </w:rPr>
+          <w:t>2</w:t>
+        </w:r>
+      </w:fldSimple>
+      <w:bookmarkEnd w:id="14"/>
+      <w:r>
+        <w:rPr>
+          <w:rFonts w:hint="eastAsia"/>
+        </w:rPr>
+        <w:t>用户</w:t>
+      </w:r>
+      <w:r>
+        <w:rPr>
+          <w:rFonts w:hint="eastAsia"/>
+        </w:rPr>
+        <w:t>注册登录用例图</w:t>
       </w:r>
       <w:bookmarkEnd w:id="15"/>
-      <w:r>
-        <w:rPr>
-          <w:rFonts w:hint="eastAsia"/>
-        </w:rPr>
-        <w:t>用户</w:t>
-      </w:r>
-      <w:r>
-        <w:rPr>
-          <w:rFonts w:hint="eastAsia"/>
-        </w:rPr>
-        <w:t>注册登录用例图</w:t>
-      </w:r>
-      <w:bookmarkEnd w:id="16"/>
     </w:p>
     <w:p>
       <w:pPr>
         <w:pStyle w:val="3"/>
       </w:pPr>
-      <w:bookmarkStart w:id="17" w:name="_Toc8668235"/>
+      <w:bookmarkStart w:id="16" w:name="_Toc8668235"/>
       <w:r>
         <w:rPr>
           <w:rFonts w:hint="eastAsia"/>
         </w:rPr>
         <w:t>用户管理</w:t>
       </w:r>
-      <w:bookmarkEnd w:id="17"/>
+      <w:bookmarkEnd w:id="16"/>
     </w:p>
     <w:p>
       <w:pPr>
@@ -9489,57 +9804,25 @@
                               <w:r>
                                 <w:t xml:space="preserve">图 </w:t>
                               </w:r>
-                              <w:r>
-                                <w:fldChar w:fldCharType="begin"/>
-                              </w:r>
-                              <w:r>
-                                <w:instrText xml:space="preserve"> STYLEREF 1 \s </w:instrText>
-                              </w:r>
-                              <w:r>
-                                <w:fldChar w:fldCharType="separate"/>
-                              </w:r>
-                              <w:r>
-                                <w:rPr>
-                                  <w:noProof/>
-                                </w:rPr>
-                                <w:t>2</w:t>
-                              </w:r>
-                              <w:r>
-                                <w:rPr>
-                                  <w:noProof/>
-                                </w:rPr>
-                                <w:fldChar w:fldCharType="end"/>
-                              </w:r>
+                              <w:fldSimple w:instr=" STYLEREF 1 \s ">
+                                <w:r>
+                                  <w:rPr>
+                                    <w:noProof/>
+                                  </w:rPr>
+                                  <w:t>2</w:t>
+                                </w:r>
+                              </w:fldSimple>
                               <w:r>
                                 <w:noBreakHyphen/>
                               </w:r>
-                              <w:r>
-                                <w:fldChar w:fldCharType="begin"/>
-                              </w:r>
-                              <w:r>
-                                <w:instrText xml:space="preserve"> SEQ </w:instrText>
-                              </w:r>
-                              <w:r>
-                                <w:instrText>图</w:instrText>
-                              </w:r>
-                              <w:r>
-                                <w:instrText xml:space="preserve"> \* ARABIC \s 1 </w:instrText>
-                              </w:r>
-                              <w:r>
-                                <w:fldChar w:fldCharType="separate"/>
-                              </w:r>
-                              <w:r>
-                                <w:rPr>
-                                  <w:noProof/>
-                                </w:rPr>
-                                <w:t>3</w:t>
-                              </w:r>
-                              <w:r>
-                                <w:rPr>
-                                  <w:noProof/>
-                                </w:rPr>
-                                <w:fldChar w:fldCharType="end"/>
-                              </w:r>
+                              <w:fldSimple w:instr=" SEQ 图 \* ARABIC \s 1 ">
+                                <w:r>
+                                  <w:rPr>
+                                    <w:noProof/>
+                                  </w:rPr>
+                                  <w:t>3</w:t>
+                                </w:r>
+                              </w:fldSimple>
                               <w:r>
                                 <w:t xml:space="preserve"> </w:t>
                               </w:r>
@@ -9676,8 +9959,8 @@
       <w:pPr>
         <w:pStyle w:val="3"/>
       </w:pPr>
-      <w:bookmarkStart w:id="18" w:name="_Ref8073314"/>
-      <w:bookmarkStart w:id="19" w:name="_Toc8668236"/>
+      <w:bookmarkStart w:id="17" w:name="_Ref8073314"/>
+      <w:bookmarkStart w:id="18" w:name="_Toc8668236"/>
       <w:r>
         <w:rPr>
           <w:rFonts w:hint="eastAsia"/>
@@ -9685,8 +9968,8 @@
         <w:lastRenderedPageBreak/>
         <w:t>任务管理</w:t>
       </w:r>
+      <w:bookmarkEnd w:id="17"/>
       <w:bookmarkEnd w:id="18"/>
-      <w:bookmarkEnd w:id="19"/>
     </w:p>
     <w:p>
       <w:pPr>
@@ -9863,62 +10146,30 @@
         <w:pStyle w:val="af0"/>
         <w:spacing w:before="156" w:after="156"/>
       </w:pPr>
-      <w:bookmarkStart w:id="20" w:name="_Ref8074161"/>
+      <w:bookmarkStart w:id="19" w:name="_Ref8074161"/>
       <w:r>
         <w:t xml:space="preserve">图 </w:t>
       </w:r>
-      <w:r>
-        <w:fldChar w:fldCharType="begin"/>
-      </w:r>
-      <w:r>
-        <w:instrText xml:space="preserve"> STYLEREF 1 \s </w:instrText>
-      </w:r>
-      <w:r>
-        <w:fldChar w:fldCharType="separate"/>
-      </w:r>
-      <w:r>
-        <w:rPr>
-          <w:noProof/>
-        </w:rPr>
-        <w:t>2</w:t>
-      </w:r>
-      <w:r>
-        <w:rPr>
-          <w:noProof/>
-        </w:rPr>
-        <w:fldChar w:fldCharType="end"/>
-      </w:r>
+      <w:fldSimple w:instr=" STYLEREF 1 \s ">
+        <w:r>
+          <w:rPr>
+            <w:noProof/>
+          </w:rPr>
+          <w:t>2</w:t>
+        </w:r>
+      </w:fldSimple>
       <w:r>
         <w:noBreakHyphen/>
       </w:r>
-      <w:r>
-        <w:fldChar w:fldCharType="begin"/>
-      </w:r>
-      <w:r>
-        <w:instrText xml:space="preserve"> SEQ </w:instrText>
-      </w:r>
-      <w:r>
-        <w:instrText>图</w:instrText>
-      </w:r>
-      <w:r>
-        <w:instrText xml:space="preserve"> \* ARABIC \s 1 </w:instrText>
-      </w:r>
-      <w:r>
-        <w:fldChar w:fldCharType="separate"/>
-      </w:r>
-      <w:r>
-        <w:rPr>
-          <w:noProof/>
-        </w:rPr>
-        <w:t>4</w:t>
-      </w:r>
-      <w:r>
-        <w:rPr>
-          <w:noProof/>
-        </w:rPr>
-        <w:fldChar w:fldCharType="end"/>
-      </w:r>
-      <w:bookmarkEnd w:id="20"/>
+      <w:fldSimple w:instr=" SEQ 图 \* ARABIC \s 1 ">
+        <w:r>
+          <w:rPr>
+            <w:noProof/>
+          </w:rPr>
+          <w:t>4</w:t>
+        </w:r>
+      </w:fldSimple>
+      <w:bookmarkEnd w:id="19"/>
       <w:r>
         <w:rPr>
           <w:rFonts w:hint="eastAsia"/>
@@ -9935,7 +10186,7 @@
       <w:pPr>
         <w:pStyle w:val="30"/>
       </w:pPr>
-      <w:bookmarkStart w:id="21" w:name="_Toc8668237"/>
+      <w:bookmarkStart w:id="20" w:name="_Toc8668237"/>
       <w:r>
         <w:rPr>
           <w:rFonts w:hint="eastAsia"/>
@@ -9949,13 +10200,13 @@
         </w:rPr>
         <w:t>照片</w:t>
       </w:r>
-      <w:bookmarkEnd w:id="21"/>
+      <w:bookmarkEnd w:id="20"/>
     </w:p>
     <w:p>
       <w:pPr>
         <w:pStyle w:val="30"/>
       </w:pPr>
-      <w:bookmarkStart w:id="22" w:name="_Toc8668238"/>
+      <w:bookmarkStart w:id="21" w:name="_Toc8668238"/>
       <w:r>
         <w:rPr>
           <w:rFonts w:hint="eastAsia"/>
@@ -9968,7 +10219,7 @@
         </w:rPr>
         <w:t>定位与巡查路线记录</w:t>
       </w:r>
-      <w:bookmarkEnd w:id="22"/>
+      <w:bookmarkEnd w:id="21"/>
     </w:p>
     <w:p>
       <w:pPr>
@@ -10015,20 +10266,20 @@
       <w:pPr>
         <w:pStyle w:val="2"/>
       </w:pPr>
-      <w:bookmarkStart w:id="23" w:name="_Toc8668239"/>
+      <w:bookmarkStart w:id="22" w:name="_Toc8668239"/>
       <w:r>
         <w:rPr>
           <w:rFonts w:hint="eastAsia"/>
         </w:rPr>
         <w:t>性能需求</w:t>
       </w:r>
-      <w:bookmarkEnd w:id="23"/>
+      <w:bookmarkEnd w:id="22"/>
     </w:p>
     <w:p>
       <w:pPr>
         <w:pStyle w:val="30"/>
       </w:pPr>
-      <w:bookmarkStart w:id="24" w:name="_Toc8668240"/>
+      <w:bookmarkStart w:id="23" w:name="_Toc8668240"/>
       <w:r>
         <w:rPr>
           <w:rFonts w:hint="eastAsia"/>
@@ -10041,7 +10292,7 @@
         </w:rPr>
         <w:t>响应时间需求</w:t>
       </w:r>
-      <w:bookmarkEnd w:id="24"/>
+      <w:bookmarkEnd w:id="23"/>
     </w:p>
     <w:p>
       <w:pPr>
@@ -10150,12 +10401,50 @@
       <w:pPr>
         <w:pStyle w:val="30"/>
       </w:pPr>
-      <w:bookmarkStart w:id="25" w:name="_Toc8668241"/>
+      <w:bookmarkStart w:id="24" w:name="_Toc8668241"/>
       <w:r>
         <w:rPr>
           <w:rFonts w:hint="eastAsia"/>
         </w:rPr>
         <w:t>软件可靠性需求</w:t>
+      </w:r>
+      <w:bookmarkEnd w:id="24"/>
+    </w:p>
+    <w:p>
+      <w:pPr>
+        <w:pStyle w:val="13"/>
+      </w:pPr>
+      <w:r>
+        <w:rPr>
+          <w:rFonts w:hint="eastAsia"/>
+        </w:rPr>
+        <w:t>软件可靠性是指用户在软件中的一些操作要获得有效、及时、稳定的输出。如获取任务详细信息时，软件要用尽量小的网络资源，把</w:t>
+      </w:r>
+      <w:proofErr w:type="gramStart"/>
+      <w:r>
+        <w:rPr>
+          <w:rFonts w:hint="eastAsia"/>
+        </w:rPr>
+        <w:t>尽量新</w:t>
+      </w:r>
+      <w:proofErr w:type="gramEnd"/>
+      <w:r>
+        <w:rPr>
+          <w:rFonts w:hint="eastAsia"/>
+        </w:rPr>
+        <w:t>的任务详情加载到页面中，而程序不会崩溃。</w:t>
+      </w:r>
+    </w:p>
+    <w:p>
+      <w:pPr>
+        <w:pStyle w:val="30"/>
+      </w:pPr>
+      <w:bookmarkStart w:id="25" w:name="_Toc8668242"/>
+      <w:r>
+        <w:rPr>
+          <w:rFonts w:hint="eastAsia"/>
+        </w:rPr>
+        <w:t>软件易用性需求</w:t>
       </w:r>
       <w:bookmarkEnd w:id="25"/>
     </w:p>
@@ -10167,33 +10456,65 @@
         <w:rPr>
           <w:rFonts w:hint="eastAsia"/>
         </w:rPr>
-        <w:t>软件可靠性是指用户在软件中的一些操作要获得有效、及时、稳定的输出。如获取任务详细信息时，软件要用尽量小的网络资源，把</w:t>
+        <w:t>应用界面与</w:t>
       </w:r>
       <w:proofErr w:type="gramStart"/>
       <w:r>
         <w:rPr>
           <w:rFonts w:hint="eastAsia"/>
         </w:rPr>
-        <w:t>尽量新</w:t>
+        <w:t>交互对</w:t>
       </w:r>
       <w:proofErr w:type="gramEnd"/>
       <w:r>
         <w:rPr>
           <w:rFonts w:hint="eastAsia"/>
         </w:rPr>
-        <w:t>的任务详情加载到页面中，而程序不会崩溃。</w:t>
+        <w:t>用户友好</w:t>
+      </w:r>
+      <w:r>
+        <w:rPr>
+          <w:rFonts w:hint="eastAsia"/>
+        </w:rPr>
+        <w:t>——美观且容易操作，还能适时配上一些提醒，从而使新接触的用户也能马上上手。</w:t>
       </w:r>
     </w:p>
     <w:p>
       <w:pPr>
         <w:pStyle w:val="30"/>
       </w:pPr>
-      <w:bookmarkStart w:id="26" w:name="_Toc8668242"/>
-      <w:r>
-        <w:rPr>
-          <w:rFonts w:hint="eastAsia"/>
-        </w:rPr>
-        <w:t>软件易用性需求</w:t>
+      <w:bookmarkStart w:id="26" w:name="_Toc8668243"/>
+      <w:r>
+        <w:rPr>
+          <w:rFonts w:hint="eastAsia"/>
+        </w:rPr>
+        <w:t>软件可维护性</w:t>
+      </w:r>
+      <w:r>
+        <w:rPr>
+          <w:rFonts w:hint="eastAsia"/>
+        </w:rPr>
+        <w:t>和</w:t>
+      </w:r>
+      <w:proofErr w:type="gramStart"/>
+      <w:r>
+        <w:rPr>
+          <w:rFonts w:hint="eastAsia"/>
+        </w:rPr>
+        <w:t>可</w:t>
+      </w:r>
+      <w:proofErr w:type="gramEnd"/>
+      <w:r>
+        <w:rPr>
+          <w:rFonts w:hint="eastAsia"/>
+        </w:rPr>
+        <w:t>拓展性</w:t>
+      </w:r>
+      <w:r>
+        <w:rPr>
+          <w:rFonts w:hint="eastAsia"/>
+        </w:rPr>
+        <w:t>需求</w:t>
       </w:r>
       <w:bookmarkEnd w:id="26"/>
     </w:p>
@@ -10205,153 +10526,83 @@
         <w:rPr>
           <w:rFonts w:hint="eastAsia"/>
         </w:rPr>
-        <w:t>应用界面与</w:t>
-      </w:r>
-      <w:proofErr w:type="gramStart"/>
-      <w:r>
-        <w:rPr>
-          <w:rFonts w:hint="eastAsia"/>
-        </w:rPr>
-        <w:t>交互对</w:t>
-      </w:r>
-      <w:proofErr w:type="gramEnd"/>
-      <w:r>
-        <w:rPr>
-          <w:rFonts w:hint="eastAsia"/>
-        </w:rPr>
-        <w:t>用户友好</w:t>
-      </w:r>
-      <w:r>
-        <w:rPr>
-          <w:rFonts w:hint="eastAsia"/>
-        </w:rPr>
-        <w:t>——美观且容易操作，还能适时配上一些提醒，从而使新接触的用户也能马上上手。</w:t>
-      </w:r>
+        <w:t>本质上是要求程序</w:t>
+      </w:r>
+      <w:r>
+        <w:rPr>
+          <w:rFonts w:hint="eastAsia"/>
+        </w:rPr>
+        <w:t>耦合性低，符合面向对象程序设计的要求</w:t>
+      </w:r>
+      <w:r>
+        <w:rPr>
+          <w:rFonts w:hint="eastAsia"/>
+        </w:rPr>
+        <w:t>，从而使得各个功能模块基本互不干扰。其带来的效果是，</w:t>
+      </w:r>
+      <w:r>
+        <w:rPr>
+          <w:rFonts w:hint="eastAsia"/>
+        </w:rPr>
+        <w:t>添加、删除、维护一个功能模块时，</w:t>
+      </w:r>
+      <w:r>
+        <w:rPr>
+          <w:rFonts w:hint="eastAsia"/>
+        </w:rPr>
+        <w:t>不用考虑其他模块的实现细节，</w:t>
+      </w:r>
+      <w:r>
+        <w:rPr>
+          <w:rFonts w:hint="eastAsia"/>
+        </w:rPr>
+        <w:t>基本不用考虑对其他模块造成</w:t>
+      </w:r>
+      <w:r>
+        <w:rPr>
+          <w:rFonts w:hint="eastAsia"/>
+        </w:rPr>
+        <w:t>的</w:t>
+      </w:r>
+      <w:r>
+        <w:rPr>
+          <w:rFonts w:hint="eastAsia"/>
+        </w:rPr>
+        <w:t>影响。</w:t>
+      </w:r>
+    </w:p>
+    <w:p>
+      <w:pPr>
+        <w:pStyle w:val="2"/>
+      </w:pPr>
+      <w:bookmarkStart w:id="27" w:name="_Toc8668244"/>
+      <w:r>
+        <w:rPr>
+          <w:rFonts w:hint="eastAsia"/>
+        </w:rPr>
+        <w:lastRenderedPageBreak/>
+        <w:t>其他</w:t>
+      </w:r>
+      <w:r>
+        <w:rPr>
+          <w:rFonts w:hint="eastAsia"/>
+        </w:rPr>
+        <w:t>需求</w:t>
+      </w:r>
+      <w:bookmarkEnd w:id="27"/>
     </w:p>
     <w:p>
       <w:pPr>
         <w:pStyle w:val="30"/>
       </w:pPr>
-      <w:bookmarkStart w:id="27" w:name="_Toc8668243"/>
-      <w:r>
-        <w:rPr>
-          <w:rFonts w:hint="eastAsia"/>
-        </w:rPr>
-        <w:t>软件可维护性</w:t>
-      </w:r>
-      <w:r>
-        <w:rPr>
-          <w:rFonts w:hint="eastAsia"/>
-        </w:rPr>
-        <w:t>和</w:t>
-      </w:r>
-      <w:proofErr w:type="gramStart"/>
-      <w:r>
-        <w:rPr>
-          <w:rFonts w:hint="eastAsia"/>
-        </w:rPr>
-        <w:t>可</w:t>
-      </w:r>
-      <w:proofErr w:type="gramEnd"/>
-      <w:r>
-        <w:rPr>
-          <w:rFonts w:hint="eastAsia"/>
-        </w:rPr>
-        <w:t>拓展性</w:t>
-      </w:r>
-      <w:r>
-        <w:rPr>
-          <w:rFonts w:hint="eastAsia"/>
-        </w:rPr>
-        <w:t>需求</w:t>
-      </w:r>
-      <w:bookmarkEnd w:id="27"/>
-    </w:p>
-    <w:p>
-      <w:pPr>
-        <w:pStyle w:val="13"/>
-      </w:pPr>
-      <w:r>
-        <w:rPr>
-          <w:rFonts w:hint="eastAsia"/>
-        </w:rPr>
-        <w:t>本质上是要求程序</w:t>
-      </w:r>
-      <w:r>
-        <w:rPr>
-          <w:rFonts w:hint="eastAsia"/>
-        </w:rPr>
-        <w:t>耦合性低，符合面向对象程序设计的要求</w:t>
-      </w:r>
-      <w:r>
-        <w:rPr>
-          <w:rFonts w:hint="eastAsia"/>
-        </w:rPr>
-        <w:t>，从而使得各个功能模块基本互不干扰。其带来的效果是，</w:t>
-      </w:r>
-      <w:r>
-        <w:rPr>
-          <w:rFonts w:hint="eastAsia"/>
-        </w:rPr>
-        <w:t>添加、删除、维护一个功能模块时，</w:t>
-      </w:r>
-      <w:r>
-        <w:rPr>
-          <w:rFonts w:hint="eastAsia"/>
-        </w:rPr>
-        <w:t>不用考虑其他模块的实现细节，</w:t>
-      </w:r>
-      <w:r>
-        <w:rPr>
-          <w:rFonts w:hint="eastAsia"/>
-        </w:rPr>
-        <w:t>基本不用考虑对其他模块造成</w:t>
-      </w:r>
-      <w:r>
-        <w:rPr>
-          <w:rFonts w:hint="eastAsia"/>
-        </w:rPr>
-        <w:t>的</w:t>
-      </w:r>
-      <w:r>
-        <w:rPr>
-          <w:rFonts w:hint="eastAsia"/>
-        </w:rPr>
-        <w:t>影响。</w:t>
-      </w:r>
-    </w:p>
-    <w:p>
-      <w:pPr>
-        <w:pStyle w:val="2"/>
-      </w:pPr>
-      <w:bookmarkStart w:id="28" w:name="_Toc8668244"/>
-      <w:r>
-        <w:rPr>
-          <w:rFonts w:hint="eastAsia"/>
-        </w:rPr>
-        <w:lastRenderedPageBreak/>
-        <w:t>其他</w:t>
-      </w:r>
-      <w:r>
-        <w:rPr>
-          <w:rFonts w:hint="eastAsia"/>
-        </w:rPr>
-        <w:t>需求</w:t>
+      <w:bookmarkStart w:id="28" w:name="_Toc8668245"/>
+      <w:r>
+        <w:rPr>
+          <w:rFonts w:hint="eastAsia"/>
+        </w:rPr>
+        <w:t>安装环境</w:t>
       </w:r>
       <w:bookmarkEnd w:id="28"/>
-    </w:p>
-    <w:p>
-      <w:pPr>
-        <w:pStyle w:val="30"/>
-      </w:pPr>
-      <w:bookmarkStart w:id="29" w:name="_Toc8668245"/>
-      <w:r>
-        <w:rPr>
-          <w:rFonts w:hint="eastAsia"/>
-        </w:rPr>
-        <w:t>安装环境</w:t>
-      </w:r>
-      <w:bookmarkEnd w:id="29"/>
     </w:p>
     <w:p>
       <w:pPr>
@@ -10460,12 +10711,132 @@
       <w:pPr>
         <w:pStyle w:val="30"/>
       </w:pPr>
-      <w:bookmarkStart w:id="30" w:name="_Toc8668246"/>
+      <w:bookmarkStart w:id="29" w:name="_Toc8668246"/>
       <w:r>
         <w:rPr>
           <w:rFonts w:hint="eastAsia"/>
         </w:rPr>
         <w:t>开发环境</w:t>
+      </w:r>
+      <w:bookmarkEnd w:id="29"/>
+    </w:p>
+    <w:p>
+      <w:pPr>
+        <w:pStyle w:val="13"/>
+      </w:pPr>
+      <w:r>
+        <w:rPr>
+          <w:rFonts w:hint="eastAsia"/>
+        </w:rPr>
+        <w:t>本项目使用</w:t>
+      </w:r>
+      <w:r>
+        <w:rPr>
+          <w:rFonts w:hint="eastAsia"/>
+        </w:rPr>
+        <w:t>Android</w:t>
+      </w:r>
+      <w:r>
+        <w:t xml:space="preserve"> </w:t>
+      </w:r>
+      <w:r>
+        <w:rPr>
+          <w:rFonts w:hint="eastAsia"/>
+        </w:rPr>
+        <w:t>Studio</w:t>
+      </w:r>
+      <w:r>
+        <w:rPr>
+          <w:rFonts w:hint="eastAsia"/>
+        </w:rPr>
+        <w:t>以及相关软件进行开发。开发语言为</w:t>
+      </w:r>
+      <w:r>
+        <w:rPr>
+          <w:rFonts w:hint="eastAsia"/>
+        </w:rPr>
+        <w:t>Java</w:t>
+      </w:r>
+      <w:r>
+        <w:rPr>
+          <w:rFonts w:hint="eastAsia"/>
+        </w:rPr>
+        <w:t>，软件</w:t>
+      </w:r>
+      <w:r>
+        <w:rPr>
+          <w:rFonts w:hint="eastAsia"/>
+        </w:rPr>
+        <w:t>UI</w:t>
+      </w:r>
+      <w:r>
+        <w:rPr>
+          <w:rFonts w:hint="eastAsia"/>
+        </w:rPr>
+        <w:t>使用</w:t>
+      </w:r>
+      <w:r>
+        <w:rPr>
+          <w:rFonts w:hint="eastAsia"/>
+        </w:rPr>
+        <w:t>xml</w:t>
+      </w:r>
+      <w:r>
+        <w:rPr>
+          <w:rFonts w:hint="eastAsia"/>
+        </w:rPr>
+        <w:t>文件制作，数据库使用</w:t>
+      </w:r>
+      <w:r>
+        <w:rPr>
+          <w:rFonts w:hint="eastAsia"/>
+        </w:rPr>
+        <w:t>SQLite</w:t>
+      </w:r>
+      <w:r>
+        <w:rPr>
+          <w:rFonts w:hint="eastAsia"/>
+        </w:rPr>
+        <w:t>，开发环境为</w:t>
+      </w:r>
+      <w:r>
+        <w:rPr>
+          <w:rFonts w:hint="eastAsia"/>
+        </w:rPr>
+        <w:t>Window10</w:t>
+      </w:r>
+      <w:r>
+        <w:rPr>
+          <w:rFonts w:hint="eastAsia"/>
+        </w:rPr>
+        <w:t>与</w:t>
+      </w:r>
+      <w:r>
+        <w:rPr>
+          <w:rFonts w:hint="eastAsia"/>
+        </w:rPr>
+        <w:t>Android6.0.</w:t>
+      </w:r>
+      <w:r>
+        <w:t>1</w:t>
+      </w:r>
+      <w:r>
+        <w:rPr>
+          <w:rFonts w:hint="eastAsia"/>
+        </w:rPr>
+        <w:t>。</w:t>
+      </w:r>
+    </w:p>
+    <w:p>
+      <w:pPr>
+        <w:pStyle w:val="30"/>
+      </w:pPr>
+      <w:bookmarkStart w:id="30" w:name="_Toc8668247"/>
+      <w:r>
+        <w:rPr>
+          <w:rFonts w:hint="eastAsia"/>
+        </w:rPr>
+        <w:t>安全性</w:t>
       </w:r>
       <w:bookmarkEnd w:id="30"/>
     </w:p>
@@ -10477,97 +10848,40 @@
         <w:rPr>
           <w:rFonts w:hint="eastAsia"/>
         </w:rPr>
-        <w:t>本项目使用</w:t>
-      </w:r>
-      <w:r>
-        <w:rPr>
-          <w:rFonts w:hint="eastAsia"/>
-        </w:rPr>
-        <w:t>Android</w:t>
-      </w:r>
-      <w:r>
-        <w:t xml:space="preserve"> </w:t>
-      </w:r>
-      <w:r>
-        <w:rPr>
-          <w:rFonts w:hint="eastAsia"/>
-        </w:rPr>
-        <w:t>Studio</w:t>
-      </w:r>
-      <w:r>
-        <w:rPr>
-          <w:rFonts w:hint="eastAsia"/>
-        </w:rPr>
-        <w:t>以及相关软件进行开发。开发语言为</w:t>
-      </w:r>
-      <w:r>
-        <w:rPr>
-          <w:rFonts w:hint="eastAsia"/>
-        </w:rPr>
-        <w:t>Java</w:t>
-      </w:r>
-      <w:r>
-        <w:rPr>
-          <w:rFonts w:hint="eastAsia"/>
-        </w:rPr>
-        <w:t>，软件</w:t>
-      </w:r>
-      <w:r>
-        <w:rPr>
-          <w:rFonts w:hint="eastAsia"/>
-        </w:rPr>
-        <w:t>UI</w:t>
-      </w:r>
-      <w:r>
-        <w:rPr>
-          <w:rFonts w:hint="eastAsia"/>
-        </w:rPr>
-        <w:t>使用</w:t>
-      </w:r>
-      <w:r>
-        <w:rPr>
-          <w:rFonts w:hint="eastAsia"/>
-        </w:rPr>
-        <w:t>xml</w:t>
-      </w:r>
-      <w:r>
-        <w:rPr>
-          <w:rFonts w:hint="eastAsia"/>
-        </w:rPr>
-        <w:t>文件制作，数据库使用</w:t>
-      </w:r>
-      <w:r>
-        <w:rPr>
-          <w:rFonts w:hint="eastAsia"/>
-        </w:rPr>
-        <w:t>SQLite</w:t>
-      </w:r>
-      <w:r>
-        <w:rPr>
-          <w:rFonts w:hint="eastAsia"/>
-        </w:rPr>
-        <w:t>，开发环境为</w:t>
-      </w:r>
-      <w:r>
-        <w:rPr>
-          <w:rFonts w:hint="eastAsia"/>
-        </w:rPr>
-        <w:t>Window10</w:t>
-      </w:r>
-      <w:r>
-        <w:rPr>
-          <w:rFonts w:hint="eastAsia"/>
-        </w:rPr>
-        <w:t>与</w:t>
-      </w:r>
-      <w:r>
-        <w:rPr>
-          <w:rFonts w:hint="eastAsia"/>
-        </w:rPr>
-        <w:t>Android6.0.</w:t>
-      </w:r>
-      <w:r>
-        <w:t>1</w:t>
+        <w:t>保证最基本的安全性，如</w:t>
+      </w:r>
+      <w:r>
+        <w:rPr>
+          <w:rFonts w:hint="eastAsia"/>
+        </w:rPr>
+        <w:t>验证码的使用，</w:t>
+      </w:r>
+      <w:r>
+        <w:rPr>
+          <w:rFonts w:hint="eastAsia"/>
+        </w:rPr>
+        <w:t>安卓手机与后台接口之间的传输数据要按</w:t>
+      </w:r>
+      <w:r>
+        <w:rPr>
+          <w:rFonts w:hint="eastAsia"/>
+        </w:rPr>
+        <w:t>HTTP</w:t>
+      </w:r>
+      <w:r>
+        <w:t>1.1</w:t>
+      </w:r>
+      <w:r>
+        <w:rPr>
+          <w:rFonts w:hint="eastAsia"/>
+        </w:rPr>
+        <w:t>协议实现</w:t>
+      </w:r>
+      <w:r>
+        <w:rPr>
+          <w:rFonts w:hint="eastAsia"/>
+        </w:rPr>
+        <w:t>等</w:t>
       </w:r>
       <w:r>
         <w:rPr>
@@ -10578,14 +10892,14 @@
     </w:p>
     <w:p>
       <w:pPr>
-        <w:pStyle w:val="30"/>
+        <w:pStyle w:val="2"/>
       </w:pPr>
-      <w:bookmarkStart w:id="31" w:name="_Toc8668247"/>
-      <w:r>
-        <w:rPr>
-          <w:rFonts w:hint="eastAsia"/>
-        </w:rPr>
-        <w:t>安全性</w:t>
+      <w:bookmarkStart w:id="31" w:name="_Toc8668248"/>
+      <w:r>
+        <w:rPr>
+          <w:rFonts w:hint="eastAsia"/>
+        </w:rPr>
+        <w:t>系统可行性分析</w:t>
       </w:r>
       <w:bookmarkEnd w:id="31"/>
     </w:p>
@@ -10597,69 +10911,6 @@
         <w:rPr>
           <w:rFonts w:hint="eastAsia"/>
         </w:rPr>
-        <w:t>保证最基本的安全性，如</w:t>
-      </w:r>
-      <w:r>
-        <w:rPr>
-          <w:rFonts w:hint="eastAsia"/>
-        </w:rPr>
-        <w:t>验证码的使用，</w:t>
-      </w:r>
-      <w:r>
-        <w:rPr>
-          <w:rFonts w:hint="eastAsia"/>
-        </w:rPr>
-        <w:t>安卓手机与后台接口之间的传输数据要按</w:t>
-      </w:r>
-      <w:r>
-        <w:rPr>
-          <w:rFonts w:hint="eastAsia"/>
-        </w:rPr>
-        <w:t>HTTP</w:t>
-      </w:r>
-      <w:r>
-        <w:t>1.1</w:t>
-      </w:r>
-      <w:r>
-        <w:rPr>
-          <w:rFonts w:hint="eastAsia"/>
-        </w:rPr>
-        <w:t>协议实现</w:t>
-      </w:r>
-      <w:r>
-        <w:rPr>
-          <w:rFonts w:hint="eastAsia"/>
-        </w:rPr>
-        <w:t>等</w:t>
-      </w:r>
-      <w:r>
-        <w:rPr>
-          <w:rFonts w:hint="eastAsia"/>
-        </w:rPr>
-        <w:t>。</w:t>
-      </w:r>
-    </w:p>
-    <w:p>
-      <w:pPr>
-        <w:pStyle w:val="2"/>
-      </w:pPr>
-      <w:bookmarkStart w:id="32" w:name="_Toc8668248"/>
-      <w:r>
-        <w:rPr>
-          <w:rFonts w:hint="eastAsia"/>
-        </w:rPr>
-        <w:t>系统可行性分析</w:t>
-      </w:r>
-      <w:bookmarkEnd w:id="32"/>
-    </w:p>
-    <w:p>
-      <w:pPr>
-        <w:pStyle w:val="13"/>
-      </w:pPr>
-      <w:r>
-        <w:rPr>
-          <w:rFonts w:hint="eastAsia"/>
-        </w:rPr>
         <w:t>需求方面</w:t>
       </w:r>
       <w:r>
@@ -10804,8 +11055,8 @@
       <w:pPr>
         <w:pStyle w:val="1"/>
       </w:pPr>
-      <w:bookmarkStart w:id="33" w:name="_Ref8658830"/>
-      <w:bookmarkStart w:id="34" w:name="_Toc8668249"/>
+      <w:bookmarkStart w:id="32" w:name="_Ref8658830"/>
+      <w:bookmarkStart w:id="33" w:name="_Toc8668249"/>
       <w:r>
         <w:rPr>
           <w:rFonts w:hint="eastAsia"/>
@@ -10819,21 +11070,21 @@
         </w:rPr>
         <w:t>设计</w:t>
       </w:r>
+      <w:bookmarkEnd w:id="32"/>
       <w:bookmarkEnd w:id="33"/>
-      <w:bookmarkEnd w:id="34"/>
     </w:p>
     <w:p>
       <w:pPr>
         <w:pStyle w:val="2"/>
       </w:pPr>
-      <w:bookmarkStart w:id="35" w:name="_Toc8668250"/>
+      <w:bookmarkStart w:id="34" w:name="_Toc8668250"/>
       <w:r>
         <w:rPr>
           <w:rFonts w:hint="eastAsia"/>
         </w:rPr>
         <w:t>软件架构概述</w:t>
       </w:r>
-      <w:bookmarkEnd w:id="35"/>
+      <w:bookmarkEnd w:id="34"/>
     </w:p>
     <w:p>
       <w:pPr>
@@ -11183,27 +11434,27 @@
       <w:pPr>
         <w:pStyle w:val="2"/>
       </w:pPr>
-      <w:bookmarkStart w:id="36" w:name="_Toc8668251"/>
+      <w:bookmarkStart w:id="35" w:name="_Toc8668251"/>
       <w:r>
         <w:rPr>
           <w:rFonts w:hint="eastAsia"/>
         </w:rPr>
         <w:t>总体功能模块设计</w:t>
       </w:r>
-      <w:bookmarkEnd w:id="36"/>
+      <w:bookmarkEnd w:id="35"/>
     </w:p>
     <w:p>
       <w:pPr>
         <w:pStyle w:val="3"/>
       </w:pPr>
-      <w:bookmarkStart w:id="37" w:name="_Toc8668252"/>
+      <w:bookmarkStart w:id="36" w:name="_Toc8668252"/>
       <w:r>
         <w:rPr>
           <w:rFonts w:hint="eastAsia"/>
         </w:rPr>
         <w:t>概述</w:t>
       </w:r>
-      <w:bookmarkEnd w:id="37"/>
+      <w:bookmarkEnd w:id="36"/>
     </w:p>
     <w:p>
       <w:pPr>
@@ -11244,7 +11495,7 @@
       <w:pPr>
         <w:pStyle w:val="30"/>
       </w:pPr>
-      <w:bookmarkStart w:id="38" w:name="_Toc8668253"/>
+      <w:bookmarkStart w:id="37" w:name="_Toc8668253"/>
       <w:r>
         <w:rPr>
           <w:rFonts w:hint="eastAsia"/>
@@ -11260,7 +11511,7 @@
         </w:rPr>
         <w:t>架构</w:t>
       </w:r>
-      <w:bookmarkEnd w:id="38"/>
+      <w:bookmarkEnd w:id="37"/>
     </w:p>
     <w:p>
       <w:pPr>
@@ -11539,7 +11790,7 @@
         <w:pStyle w:val="af0"/>
         <w:spacing w:before="156" w:after="156"/>
       </w:pPr>
-      <w:bookmarkStart w:id="39" w:name="_Ref8246557"/>
+      <w:bookmarkStart w:id="38" w:name="_Ref8246557"/>
       <w:r>
         <w:rPr>
           <w:rFonts w:hint="eastAsia"/>
@@ -11603,7 +11854,7 @@
       <w:r>
         <w:fldChar w:fldCharType="end"/>
       </w:r>
-      <w:bookmarkEnd w:id="39"/>
+      <w:bookmarkEnd w:id="38"/>
       <w:r>
         <w:t xml:space="preserve"> </w:t>
       </w:r>
@@ -11619,7 +11870,6 @@
         </w:rPr>
         <w:t>MVVM架构示意图</w:t>
       </w:r>
-      <w:bookmarkStart w:id="40" w:name="_GoBack"/>
       <w:r>
         <w:rPr>
           <w:vertAlign w:val="superscript"/>
@@ -11649,12 +11899,12 @@
         <w:rPr>
           <w:vertAlign w:val="superscript"/>
         </w:rPr>
+        <w:instrText xml:space="preserve"> \* MERGEFORMAT </w:instrText>
       </w:r>
       <w:r>
         <w:rPr>
           <w:vertAlign w:val="superscript"/>
         </w:rPr>
-        <w:instrText xml:space="preserve"> \* MERGEFORMAT </w:instrText>
       </w:r>
       <w:r>
         <w:rPr>
@@ -11674,7 +11924,6 @@
         </w:rPr>
         <w:fldChar w:fldCharType="end"/>
       </w:r>
-      <w:bookmarkEnd w:id="40"/>
     </w:p>
     <w:p>
       <w:pPr>
@@ -11685,7 +11934,7 @@
       <w:pPr>
         <w:pStyle w:val="30"/>
       </w:pPr>
-      <w:bookmarkStart w:id="41" w:name="_Toc8668254"/>
+      <w:bookmarkStart w:id="39" w:name="_Toc8668254"/>
       <w:r>
         <w:rPr>
           <w:rFonts w:hint="eastAsia"/>
@@ -11698,7 +11947,7 @@
         </w:rPr>
         <w:t>架构</w:t>
       </w:r>
-      <w:bookmarkEnd w:id="41"/>
+      <w:bookmarkEnd w:id="39"/>
     </w:p>
     <w:p>
       <w:pPr>
@@ -11925,7 +12174,7 @@
       <w:pPr>
         <w:pStyle w:val="2"/>
       </w:pPr>
-      <w:bookmarkStart w:id="42" w:name="_Toc8668255"/>
+      <w:bookmarkStart w:id="40" w:name="_Toc8668255"/>
       <w:r>
         <w:rPr>
           <w:rFonts w:hint="eastAsia"/>
@@ -11938,20 +12187,20 @@
         </w:rPr>
         <w:t>设计</w:t>
       </w:r>
-      <w:bookmarkEnd w:id="42"/>
+      <w:bookmarkEnd w:id="40"/>
     </w:p>
     <w:p>
       <w:pPr>
         <w:pStyle w:val="30"/>
       </w:pPr>
-      <w:bookmarkStart w:id="43" w:name="_Toc8668256"/>
+      <w:bookmarkStart w:id="41" w:name="_Toc8668256"/>
       <w:r>
         <w:rPr>
           <w:rFonts w:hint="eastAsia"/>
         </w:rPr>
         <w:t>概念层面</w:t>
       </w:r>
-      <w:bookmarkEnd w:id="43"/>
+      <w:bookmarkEnd w:id="41"/>
     </w:p>
     <w:p>
       <w:pPr>
@@ -12024,14 +12273,14 @@
       <w:pPr>
         <w:pStyle w:val="30"/>
       </w:pPr>
-      <w:bookmarkStart w:id="44" w:name="_Toc8668257"/>
+      <w:bookmarkStart w:id="42" w:name="_Toc8668257"/>
       <w:r>
         <w:rPr>
           <w:rFonts w:hint="eastAsia"/>
         </w:rPr>
         <w:t>实现层面</w:t>
       </w:r>
-      <w:bookmarkEnd w:id="44"/>
+      <w:bookmarkEnd w:id="42"/>
     </w:p>
     <w:p>
       <w:pPr>
@@ -12102,7 +12351,7 @@
       <w:pPr>
         <w:pStyle w:val="2"/>
       </w:pPr>
-      <w:bookmarkStart w:id="45" w:name="_Toc8668258"/>
+      <w:bookmarkStart w:id="43" w:name="_Toc8668258"/>
       <w:r>
         <w:rPr>
           <w:rFonts w:hint="eastAsia"/>
@@ -12116,7 +12365,7 @@
         </w:rPr>
         <w:t>设计</w:t>
       </w:r>
-      <w:bookmarkEnd w:id="45"/>
+      <w:bookmarkEnd w:id="43"/>
     </w:p>
     <w:p>
       <w:pPr>
@@ -12479,7 +12728,7 @@
         <w:pStyle w:val="af0"/>
         <w:spacing w:before="156" w:after="156"/>
       </w:pPr>
-      <w:bookmarkStart w:id="46" w:name="_Ref8645598"/>
+      <w:bookmarkStart w:id="44" w:name="_Ref8645598"/>
       <w:r>
         <w:rPr>
           <w:rFonts w:hint="eastAsia"/>
@@ -12543,7 +12792,7 @@
       <w:r>
         <w:fldChar w:fldCharType="end"/>
       </w:r>
-      <w:bookmarkEnd w:id="46"/>
+      <w:bookmarkEnd w:id="44"/>
       <w:r>
         <w:t xml:space="preserve"> </w:t>
       </w:r>
@@ -12559,7 +12808,7 @@
         <w:pStyle w:val="a8"/>
         <w:spacing w:before="156" w:after="156"/>
       </w:pPr>
-      <w:bookmarkStart w:id="47" w:name="_Ref8645633"/>
+      <w:bookmarkStart w:id="45" w:name="_Ref8645633"/>
       <w:r>
         <w:rPr>
           <w:rFonts w:hint="eastAsia"/>
@@ -12623,7 +12872,7 @@
       <w:r>
         <w:fldChar w:fldCharType="end"/>
       </w:r>
-      <w:bookmarkEnd w:id="47"/>
+      <w:bookmarkEnd w:id="45"/>
       <w:r>
         <w:rPr>
           <w:rFonts w:hint="eastAsia"/>
@@ -13330,7 +13579,7 @@
         <w:keepNext/>
         <w:spacing w:before="156" w:after="156"/>
       </w:pPr>
-      <w:bookmarkStart w:id="48" w:name="_Ref8645636"/>
+      <w:bookmarkStart w:id="46" w:name="_Ref8645636"/>
       <w:r>
         <w:rPr>
           <w:rFonts w:hint="eastAsia"/>
@@ -13395,7 +13644,7 @@
       <w:r>
         <w:fldChar w:fldCharType="end"/>
       </w:r>
-      <w:bookmarkEnd w:id="48"/>
+      <w:bookmarkEnd w:id="46"/>
       <w:r>
         <w:rPr>
           <w:rFonts w:hint="eastAsia"/>
@@ -14401,7 +14650,7 @@
       <w:pPr>
         <w:pStyle w:val="13"/>
       </w:pPr>
-      <w:bookmarkStart w:id="49" w:name="_Ref8659000"/>
+      <w:bookmarkStart w:id="47" w:name="_Ref8659000"/>
     </w:p>
     <w:p>
       <w:pPr>
@@ -14416,7 +14665,7 @@
       <w:pPr>
         <w:pStyle w:val="1"/>
       </w:pPr>
-      <w:bookmarkStart w:id="50" w:name="_Toc8668259"/>
+      <w:bookmarkStart w:id="48" w:name="_Toc8668259"/>
       <w:r>
         <w:rPr>
           <w:rFonts w:hint="eastAsia"/>
@@ -14424,117 +14673,117 @@
         <w:lastRenderedPageBreak/>
         <w:t>详细设计与实现</w:t>
       </w:r>
-      <w:bookmarkEnd w:id="49"/>
-      <w:bookmarkEnd w:id="50"/>
+      <w:bookmarkEnd w:id="47"/>
+      <w:bookmarkEnd w:id="48"/>
     </w:p>
     <w:p>
       <w:pPr>
         <w:pStyle w:val="2"/>
       </w:pPr>
-      <w:bookmarkStart w:id="51" w:name="_Toc8668260"/>
+      <w:bookmarkStart w:id="49" w:name="_Toc8668260"/>
       <w:r>
         <w:rPr>
           <w:rFonts w:hint="eastAsia"/>
         </w:rPr>
         <w:t>详细设计概述</w:t>
       </w:r>
+      <w:bookmarkEnd w:id="49"/>
+    </w:p>
+    <w:p>
+      <w:pPr>
+        <w:pStyle w:val="13"/>
+      </w:pPr>
+      <w:r>
+        <w:rPr>
+          <w:rFonts w:hint="eastAsia"/>
+        </w:rPr>
+        <w:t>本安卓软件主体采用</w:t>
+      </w:r>
+      <w:r>
+        <w:rPr>
+          <w:rFonts w:hint="eastAsia"/>
+        </w:rPr>
+        <w:t>MVVM</w:t>
+      </w:r>
+      <w:r>
+        <w:rPr>
+          <w:rFonts w:hint="eastAsia"/>
+        </w:rPr>
+        <w:t>架构，模型层包含远程服务器与本地数据库，视图层使用</w:t>
+      </w:r>
+      <w:r>
+        <w:rPr>
+          <w:rFonts w:hint="eastAsia"/>
+        </w:rPr>
+        <w:t>XML</w:t>
+      </w:r>
+      <w:r>
+        <w:rPr>
+          <w:rFonts w:hint="eastAsia"/>
+        </w:rPr>
+        <w:t>方案实现。难点在于视图模型层的搭建，这也是本章要重点讲解的。</w:t>
+      </w:r>
+    </w:p>
+    <w:p>
+      <w:pPr>
+        <w:pStyle w:val="2"/>
+      </w:pPr>
+      <w:bookmarkStart w:id="50" w:name="_Ref8246690"/>
+      <w:bookmarkStart w:id="51" w:name="_Toc8668261"/>
+      <w:r>
+        <w:rPr>
+          <w:rFonts w:hint="eastAsia"/>
+        </w:rPr>
+        <w:t>网络与本地数据库</w:t>
+      </w:r>
+      <w:bookmarkEnd w:id="50"/>
       <w:bookmarkEnd w:id="51"/>
     </w:p>
     <w:p>
       <w:pPr>
         <w:pStyle w:val="13"/>
       </w:pPr>
-      <w:r>
-        <w:rPr>
-          <w:rFonts w:hint="eastAsia"/>
-        </w:rPr>
-        <w:t>本安卓软件主体采用</w:t>
-      </w:r>
-      <w:r>
-        <w:rPr>
-          <w:rFonts w:hint="eastAsia"/>
-        </w:rPr>
-        <w:t>MVVM</w:t>
-      </w:r>
-      <w:r>
-        <w:rPr>
-          <w:rFonts w:hint="eastAsia"/>
-        </w:rPr>
-        <w:t>架构，模型层包含远程服务器与本地数据库，视图层使用</w:t>
-      </w:r>
-      <w:r>
-        <w:rPr>
-          <w:rFonts w:hint="eastAsia"/>
-        </w:rPr>
-        <w:t>XML</w:t>
-      </w:r>
-      <w:r>
-        <w:rPr>
-          <w:rFonts w:hint="eastAsia"/>
-        </w:rPr>
-        <w:t>方案实现。难点在于视图模型层的搭建，这也是本章要重点讲解的。</w:t>
+      <w:proofErr w:type="gramStart"/>
+      <w:r>
+        <w:rPr>
+          <w:rFonts w:hint="eastAsia"/>
+        </w:rPr>
+        <w:t>采用谷歌</w:t>
+      </w:r>
+      <w:r>
+        <w:rPr>
+          <w:rFonts w:hint="eastAsia"/>
+        </w:rPr>
+        <w:t>安卓</w:t>
+      </w:r>
+      <w:proofErr w:type="gramEnd"/>
+      <w:r>
+        <w:rPr>
+          <w:rFonts w:hint="eastAsia"/>
+        </w:rPr>
+        <w:t>开发团队</w:t>
+      </w:r>
+      <w:r>
+        <w:rPr>
+          <w:rFonts w:hint="eastAsia"/>
+        </w:rPr>
+        <w:t>推荐的</w:t>
+      </w:r>
+      <w:r>
+        <w:rPr>
+          <w:rFonts w:hint="eastAsia"/>
+        </w:rPr>
+        <w:t>做法，采用一边从网络加载数据，一边显示本地数据库中存储的副本，但要以本地数据库为单一数据源。这时，需要一个类来判断什么时候、如何使用这两个数据源。</w:t>
+      </w:r>
+      <w:r>
+        <w:rPr>
+          <w:rFonts w:hint="eastAsia"/>
+        </w:rPr>
+        <w:t>核心代码如下：</w:t>
       </w:r>
     </w:p>
-    <w:p>
-      <w:pPr>
-        <w:pStyle w:val="2"/>
-      </w:pPr>
-      <w:bookmarkStart w:id="52" w:name="_Ref8246690"/>
-      <w:bookmarkStart w:id="53" w:name="_Toc8668261"/>
-      <w:r>
-        <w:rPr>
-          <w:rFonts w:hint="eastAsia"/>
-        </w:rPr>
-        <w:t>网络与本地数据库</w:t>
-      </w:r>
-      <w:bookmarkEnd w:id="52"/>
-      <w:bookmarkEnd w:id="53"/>
-    </w:p>
-    <w:p>
-      <w:pPr>
-        <w:pStyle w:val="13"/>
-      </w:pPr>
-      <w:proofErr w:type="gramStart"/>
-      <w:r>
-        <w:rPr>
-          <w:rFonts w:hint="eastAsia"/>
-        </w:rPr>
-        <w:t>采用谷歌</w:t>
-      </w:r>
-      <w:r>
-        <w:rPr>
-          <w:rFonts w:hint="eastAsia"/>
-        </w:rPr>
-        <w:t>安卓</w:t>
-      </w:r>
-      <w:proofErr w:type="gramEnd"/>
-      <w:r>
-        <w:rPr>
-          <w:rFonts w:hint="eastAsia"/>
-        </w:rPr>
-        <w:t>开发团队</w:t>
-      </w:r>
-      <w:r>
-        <w:rPr>
-          <w:rFonts w:hint="eastAsia"/>
-        </w:rPr>
-        <w:t>推荐的</w:t>
-      </w:r>
-      <w:r>
-        <w:rPr>
-          <w:rFonts w:hint="eastAsia"/>
-        </w:rPr>
-        <w:t>做法，采用一边从网络加载数据，一边显示本地数据库中存储的副本，但要以本地数据库为单一数据源。这时，需要一个类来判断什么时候、如何使用这两个数据源。</w:t>
-      </w:r>
-      <w:r>
-        <w:rPr>
-          <w:rFonts w:hint="eastAsia"/>
-        </w:rPr>
-        <w:t>核心代码如下：</w:t>
-      </w:r>
-    </w:p>
-    <w:bookmarkStart w:id="54" w:name="_MON_1618592684"/>
-    <w:bookmarkEnd w:id="54"/>
+    <w:bookmarkStart w:id="52" w:name="_MON_1618592684"/>
+    <w:bookmarkEnd w:id="52"/>
     <w:p>
       <w:pPr>
         <w:widowControl/>
@@ -14577,29 +14826,10 @@
           <w:szCs w:val="20"/>
         </w:rPr>
         <w:object w:dxaOrig="8306" w:dyaOrig="4778">
-          <v:shapetype id="_x0000_t75" coordsize="21600,21600" o:spt="75" o:preferrelative="t" path="m@4@5l@4@11@9@11@9@5xe" filled="f" stroked="f">
-            <v:stroke joinstyle="miter"/>
-            <v:formulas>
-              <v:f eqn="if lineDrawn pixelLineWidth 0"/>
-              <v:f eqn="sum @0 1 0"/>
-              <v:f eqn="sum 0 0 @1"/>
-              <v:f eqn="prod @2 1 2"/>
-              <v:f eqn="prod @3 21600 pixelWidth"/>
-              <v:f eqn="prod @3 21600 pixelHeight"/>
-              <v:f eqn="sum @0 0 1"/>
-              <v:f eqn="prod @6 1 2"/>
-              <v:f eqn="prod @7 21600 pixelWidth"/>
-              <v:f eqn="sum @8 21600 0"/>
-              <v:f eqn="prod @7 21600 pixelHeight"/>
-              <v:f eqn="sum @10 21600 0"/>
-            </v:formulas>
-            <v:path o:extrusionok="f" gradientshapeok="t" o:connecttype="rect"/>
-            <o:lock v:ext="edit" aspectratio="t"/>
-          </v:shapetype>
-          <v:shape id="_x0000_i1025" type="#_x0000_t75" style="width:415.2pt;height:238.8pt" o:ole="">
+          <v:shape id="_x0000_i1025" type="#_x0000_t75" style="width:415.1pt;height:238.9pt" o:ole="">
             <v:imagedata r:id="rId19" o:title=""/>
           </v:shape>
-          <o:OLEObject Type="Embed" ProgID="Word.OpenDocumentText.12" ShapeID="_x0000_i1025" DrawAspect="Content" ObjectID="_1619432428" r:id="rId20"/>
+          <o:OLEObject Type="Embed" ProgID="Word.OpenDocumentText.12" ShapeID="_x0000_i1025" DrawAspect="Content" ObjectID="_1619546809" r:id="rId20"/>
         </w:object>
       </w:r>
     </w:p>
@@ -14768,7 +14998,7 @@
         <w:pStyle w:val="af0"/>
         <w:spacing w:before="156" w:after="156"/>
       </w:pPr>
-      <w:bookmarkStart w:id="55" w:name="_Ref8195281"/>
+      <w:bookmarkStart w:id="53" w:name="_Ref8195281"/>
       <w:r>
         <w:rPr>
           <w:rFonts w:hint="eastAsia"/>
@@ -14838,7 +15068,7 @@
         </w:rPr>
         <w:t>处理数据库与网络的流程图</w:t>
       </w:r>
-      <w:bookmarkEnd w:id="55"/>
+      <w:bookmarkEnd w:id="53"/>
     </w:p>
     <w:p>
       <w:pPr>
@@ -14849,12 +15079,90 @@
       <w:pPr>
         <w:pStyle w:val="2"/>
       </w:pPr>
-      <w:bookmarkStart w:id="56" w:name="_Toc8668262"/>
+      <w:bookmarkStart w:id="54" w:name="_Toc8668262"/>
       <w:r>
         <w:rPr>
           <w:rFonts w:hint="eastAsia"/>
         </w:rPr>
         <w:t>注册登录的实现</w:t>
+      </w:r>
+      <w:bookmarkEnd w:id="54"/>
+    </w:p>
+    <w:p>
+      <w:pPr>
+        <w:pStyle w:val="13"/>
+      </w:pPr>
+      <w:r>
+        <w:rPr>
+          <w:rFonts w:hint="eastAsia"/>
+        </w:rPr>
+        <w:t>注册登录采用</w:t>
+      </w:r>
+      <w:r>
+        <w:rPr>
+          <w:rFonts w:hint="eastAsia"/>
+        </w:rPr>
+        <w:t>MVC</w:t>
+      </w:r>
+      <w:r>
+        <w:rPr>
+          <w:rFonts w:hint="eastAsia"/>
+        </w:rPr>
+        <w:t>架构，主要逻辑都是在登录或注册按钮上设置监听器，当用户触发按钮时，控制层从视图层获取相关数据，将相关数据交给</w:t>
+      </w:r>
+      <w:r>
+        <w:rPr>
+          <w:rFonts w:hint="eastAsia"/>
+        </w:rPr>
+        <w:t>O</w:t>
+      </w:r>
+      <w:r>
+        <w:t>kHttp3</w:t>
+      </w:r>
+      <w:r>
+        <w:rPr>
+          <w:rFonts w:hint="eastAsia"/>
+        </w:rPr>
+        <w:t>客户端，客户端再发送相关请求并返回请求结果。</w:t>
+      </w:r>
+      <w:r>
+        <w:rPr>
+          <w:rFonts w:hint="eastAsia"/>
+        </w:rPr>
+        <w:t>以登录为例的核心代码如下：</w:t>
+      </w:r>
+    </w:p>
+    <w:bookmarkStart w:id="55" w:name="_MON_1619260052"/>
+    <w:bookmarkEnd w:id="55"/>
+    <w:p>
+      <w:pPr>
+        <w:pStyle w:val="13"/>
+      </w:pPr>
+      <w:r>
+        <w:object w:dxaOrig="8306" w:dyaOrig="9984">
+          <v:shape id="_x0000_i1026" type="#_x0000_t75" style="width:415.1pt;height:499.1pt" o:ole="">
+            <v:imagedata r:id="rId22" o:title=""/>
+          </v:shape>
+          <o:OLEObject Type="Embed" ProgID="Word.OpenDocumentText.12" ShapeID="_x0000_i1026" DrawAspect="Content" ObjectID="_1619546810" r:id="rId23"/>
+        </w:object>
+      </w:r>
+    </w:p>
+    <w:p>
+      <w:pPr>
+        <w:pStyle w:val="3"/>
+      </w:pPr>
+      <w:bookmarkStart w:id="56" w:name="_Toc8668263"/>
+      <w:r>
+        <w:rPr>
+          <w:rFonts w:hint="eastAsia"/>
+        </w:rPr>
+        <w:t>注册</w:t>
+      </w:r>
+      <w:r>
+        <w:rPr>
+          <w:rFonts w:hint="eastAsia"/>
+        </w:rPr>
+        <w:t>概述</w:t>
       </w:r>
       <w:bookmarkEnd w:id="56"/>
     </w:p>
@@ -14866,111 +15174,33 @@
         <w:rPr>
           <w:rFonts w:hint="eastAsia"/>
         </w:rPr>
-        <w:t>注册登录采用</w:t>
-      </w:r>
-      <w:r>
-        <w:rPr>
-          <w:rFonts w:hint="eastAsia"/>
-        </w:rPr>
-        <w:t>MVC</w:t>
-      </w:r>
-      <w:r>
-        <w:rPr>
-          <w:rFonts w:hint="eastAsia"/>
-        </w:rPr>
-        <w:t>架构，主要逻辑都是在登录或注册按钮上设置监听器，当用户触发按钮时，控制层从视图层获取相关数据，将相关数据交给</w:t>
-      </w:r>
-      <w:r>
-        <w:rPr>
-          <w:rFonts w:hint="eastAsia"/>
-        </w:rPr>
-        <w:t>O</w:t>
-      </w:r>
-      <w:r>
-        <w:t>kHttp3</w:t>
-      </w:r>
-      <w:r>
-        <w:rPr>
-          <w:rFonts w:hint="eastAsia"/>
-        </w:rPr>
-        <w:t>客户端，客户端再发送相关请求并返回请求结果。</w:t>
-      </w:r>
-      <w:r>
-        <w:rPr>
-          <w:rFonts w:hint="eastAsia"/>
-        </w:rPr>
-        <w:t>以登录为例的核心代码如下：</w:t>
-      </w:r>
-    </w:p>
-    <w:bookmarkStart w:id="57" w:name="_MON_1619260052"/>
-    <w:bookmarkEnd w:id="57"/>
-    <w:p>
-      <w:pPr>
-        <w:pStyle w:val="13"/>
-      </w:pPr>
-      <w:r>
-        <w:object w:dxaOrig="8306" w:dyaOrig="9984">
-          <v:shape id="_x0000_i1026" type="#_x0000_t75" style="width:415.2pt;height:499.2pt" o:ole="">
-            <v:imagedata r:id="rId22" o:title=""/>
-          </v:shape>
-          <o:OLEObject Type="Embed" ProgID="Word.OpenDocumentText.12" ShapeID="_x0000_i1026" DrawAspect="Content" ObjectID="_1619432429" r:id="rId23"/>
-        </w:object>
+        <w:t>用户首次使用该应用时，需先注册账号。</w:t>
+      </w:r>
+      <w:r>
+        <w:rPr>
+          <w:rFonts w:hint="eastAsia"/>
+        </w:rPr>
+        <w:t>用户在注册页面输入用户信息和账号密码，后台确认创建用户成功后，</w:t>
+      </w:r>
+      <w:r>
+        <w:rPr>
+          <w:rFonts w:hint="eastAsia"/>
+        </w:rPr>
+        <w:t>应用将跳转至登录界面，用户</w:t>
+      </w:r>
+      <w:r>
+        <w:rPr>
+          <w:rFonts w:hint="eastAsia"/>
+        </w:rPr>
+        <w:t>可使用该账号登录。</w:t>
       </w:r>
     </w:p>
     <w:p>
       <w:pPr>
         <w:pStyle w:val="3"/>
       </w:pPr>
-      <w:bookmarkStart w:id="58" w:name="_Toc8668263"/>
-      <w:r>
-        <w:rPr>
-          <w:rFonts w:hint="eastAsia"/>
-        </w:rPr>
-        <w:t>注册</w:t>
-      </w:r>
-      <w:r>
-        <w:rPr>
-          <w:rFonts w:hint="eastAsia"/>
-        </w:rPr>
-        <w:t>概述</w:t>
-      </w:r>
-      <w:bookmarkEnd w:id="58"/>
-    </w:p>
-    <w:p>
-      <w:pPr>
-        <w:pStyle w:val="13"/>
-      </w:pPr>
-      <w:r>
-        <w:rPr>
-          <w:rFonts w:hint="eastAsia"/>
-        </w:rPr>
-        <w:t>用户首次使用该应用时，需先注册账号。</w:t>
-      </w:r>
-      <w:r>
-        <w:rPr>
-          <w:rFonts w:hint="eastAsia"/>
-        </w:rPr>
-        <w:t>用户在注册页面输入用户信息和账号密码，后台确认创建用户成功后，</w:t>
-      </w:r>
-      <w:r>
-        <w:rPr>
-          <w:rFonts w:hint="eastAsia"/>
-        </w:rPr>
-        <w:t>应用将跳转至登录界面，用户</w:t>
-      </w:r>
-      <w:r>
-        <w:rPr>
-          <w:rFonts w:hint="eastAsia"/>
-        </w:rPr>
-        <w:t>可使用该账号登录。</w:t>
-      </w:r>
-    </w:p>
-    <w:p>
-      <w:pPr>
-        <w:pStyle w:val="3"/>
-      </w:pPr>
-      <w:bookmarkStart w:id="59" w:name="_Ref8070952"/>
-      <w:bookmarkStart w:id="60" w:name="_Toc8668264"/>
+      <w:bookmarkStart w:id="57" w:name="_Ref8070952"/>
+      <w:bookmarkStart w:id="58" w:name="_Toc8668264"/>
       <w:r>
         <w:rPr>
           <w:rFonts w:hint="eastAsia"/>
@@ -14978,8 +15208,8 @@
         <w:lastRenderedPageBreak/>
         <w:t>登录概述</w:t>
       </w:r>
-      <w:bookmarkEnd w:id="59"/>
-      <w:bookmarkEnd w:id="60"/>
+      <w:bookmarkEnd w:id="57"/>
+      <w:bookmarkEnd w:id="58"/>
     </w:p>
     <w:p>
       <w:pPr>
@@ -15169,8 +15399,8 @@
         <w:pStyle w:val="af0"/>
         <w:spacing w:before="156" w:after="156"/>
       </w:pPr>
-      <w:bookmarkStart w:id="61" w:name="_Ref8629094"/>
-      <w:bookmarkStart w:id="62" w:name="_Ref8629046"/>
+      <w:bookmarkStart w:id="59" w:name="_Ref8629094"/>
+      <w:bookmarkStart w:id="60" w:name="_Ref8629046"/>
       <w:r>
         <w:rPr>
           <w:rFonts w:hint="eastAsia"/>
@@ -15234,20 +15464,20 @@
       <w:r>
         <w:fldChar w:fldCharType="end"/>
       </w:r>
-      <w:bookmarkEnd w:id="61"/>
+      <w:bookmarkEnd w:id="59"/>
       <w:r>
         <w:rPr>
           <w:rFonts w:hint="eastAsia"/>
         </w:rPr>
         <w:t>登录流程图</w:t>
       </w:r>
-      <w:bookmarkEnd w:id="62"/>
+      <w:bookmarkEnd w:id="60"/>
     </w:p>
     <w:p>
       <w:pPr>
         <w:pStyle w:val="30"/>
       </w:pPr>
-      <w:bookmarkStart w:id="63" w:name="_Toc8668265"/>
+      <w:bookmarkStart w:id="61" w:name="_Toc8668265"/>
       <w:r>
         <w:lastRenderedPageBreak/>
         <w:t>注册登录</w:t>
@@ -15258,7 +15488,7 @@
         </w:rPr>
         <w:t>页面</w:t>
       </w:r>
-      <w:bookmarkEnd w:id="63"/>
+      <w:bookmarkEnd w:id="61"/>
     </w:p>
     <w:p>
       <w:pPr>
@@ -15467,62 +15697,30 @@
         <w:pStyle w:val="a8"/>
         <w:spacing w:before="156" w:after="156"/>
       </w:pPr>
-      <w:bookmarkStart w:id="64" w:name="_Ref8630053"/>
+      <w:bookmarkStart w:id="62" w:name="_Ref8630053"/>
       <w:r>
         <w:t xml:space="preserve">图 </w:t>
       </w:r>
-      <w:r>
-        <w:fldChar w:fldCharType="begin"/>
-      </w:r>
-      <w:r>
-        <w:instrText xml:space="preserve"> STYLEREF 1 \s </w:instrText>
-      </w:r>
-      <w:r>
-        <w:fldChar w:fldCharType="separate"/>
-      </w:r>
-      <w:r>
-        <w:rPr>
-          <w:noProof/>
-        </w:rPr>
-        <w:t>4</w:t>
-      </w:r>
-      <w:r>
-        <w:rPr>
-          <w:noProof/>
-        </w:rPr>
-        <w:fldChar w:fldCharType="end"/>
-      </w:r>
+      <w:fldSimple w:instr=" STYLEREF 1 \s ">
+        <w:r>
+          <w:rPr>
+            <w:noProof/>
+          </w:rPr>
+          <w:t>4</w:t>
+        </w:r>
+      </w:fldSimple>
       <w:r>
         <w:noBreakHyphen/>
       </w:r>
-      <w:r>
-        <w:fldChar w:fldCharType="begin"/>
-      </w:r>
-      <w:r>
-        <w:instrText xml:space="preserve"> SEQ </w:instrText>
-      </w:r>
-      <w:r>
-        <w:instrText>图</w:instrText>
-      </w:r>
-      <w:r>
-        <w:instrText xml:space="preserve"> \* ARABIC \s 1 </w:instrText>
-      </w:r>
-      <w:r>
-        <w:fldChar w:fldCharType="separate"/>
-      </w:r>
-      <w:r>
-        <w:rPr>
-          <w:noProof/>
-        </w:rPr>
-        <w:t>3</w:t>
-      </w:r>
-      <w:r>
-        <w:rPr>
-          <w:noProof/>
-        </w:rPr>
-        <w:fldChar w:fldCharType="end"/>
-      </w:r>
-      <w:bookmarkEnd w:id="64"/>
+      <w:fldSimple w:instr=" SEQ 图 \* ARABIC \s 1 ">
+        <w:r>
+          <w:rPr>
+            <w:noProof/>
+          </w:rPr>
+          <w:t>3</w:t>
+        </w:r>
+      </w:fldSimple>
+      <w:bookmarkEnd w:id="62"/>
       <w:r>
         <w:rPr>
           <w:rFonts w:hint="eastAsia"/>
@@ -15534,14 +15732,14 @@
       <w:pPr>
         <w:pStyle w:val="2"/>
       </w:pPr>
-      <w:bookmarkStart w:id="65" w:name="_Toc8668266"/>
+      <w:bookmarkStart w:id="63" w:name="_Toc8668266"/>
       <w:r>
         <w:rPr>
           <w:rFonts w:hint="eastAsia"/>
         </w:rPr>
         <w:t>用户管理</w:t>
       </w:r>
-      <w:bookmarkEnd w:id="65"/>
+      <w:bookmarkEnd w:id="63"/>
     </w:p>
     <w:p>
       <w:pPr>
@@ -15675,7 +15873,7 @@
       <w:pPr>
         <w:pStyle w:val="3"/>
       </w:pPr>
-      <w:bookmarkStart w:id="66" w:name="_Toc8668267"/>
+      <w:bookmarkStart w:id="64" w:name="_Toc8668267"/>
       <w:r>
         <w:rPr>
           <w:rFonts w:hint="eastAsia"/>
@@ -15688,7 +15886,7 @@
         </w:rPr>
         <w:t>页</w:t>
       </w:r>
-      <w:bookmarkEnd w:id="66"/>
+      <w:bookmarkEnd w:id="64"/>
     </w:p>
     <w:p>
       <w:pPr>
@@ -15741,22 +15939,22 @@
       <w:pPr>
         <w:pStyle w:val="3"/>
       </w:pPr>
-      <w:bookmarkStart w:id="67" w:name="_Ref8648573"/>
-      <w:bookmarkStart w:id="68" w:name="_Ref8648577"/>
-      <w:bookmarkStart w:id="69" w:name="_Ref8654391"/>
-      <w:bookmarkStart w:id="70" w:name="_Ref8654395"/>
-      <w:bookmarkStart w:id="71" w:name="_Toc8668268"/>
+      <w:bookmarkStart w:id="65" w:name="_Ref8648573"/>
+      <w:bookmarkStart w:id="66" w:name="_Ref8648577"/>
+      <w:bookmarkStart w:id="67" w:name="_Ref8654391"/>
+      <w:bookmarkStart w:id="68" w:name="_Ref8654395"/>
+      <w:bookmarkStart w:id="69" w:name="_Toc8668268"/>
       <w:r>
         <w:rPr>
           <w:rFonts w:hint="eastAsia"/>
         </w:rPr>
         <w:t>用户列表页</w:t>
       </w:r>
+      <w:bookmarkEnd w:id="65"/>
+      <w:bookmarkEnd w:id="66"/>
       <w:bookmarkEnd w:id="67"/>
       <w:bookmarkEnd w:id="68"/>
       <w:bookmarkEnd w:id="69"/>
-      <w:bookmarkEnd w:id="70"/>
-      <w:bookmarkEnd w:id="71"/>
     </w:p>
     <w:p>
       <w:pPr>
@@ -16022,27 +16220,27 @@
         <w:t>：</w:t>
       </w:r>
     </w:p>
-    <w:bookmarkStart w:id="72" w:name="_MON_1619261008"/>
-    <w:bookmarkEnd w:id="72"/>
+    <w:bookmarkStart w:id="70" w:name="_MON_1619261008"/>
+    <w:bookmarkEnd w:id="70"/>
     <w:p>
       <w:r>
         <w:object w:dxaOrig="8306" w:dyaOrig="6340">
-          <v:shape id="_x0000_i1027" type="#_x0000_t75" style="width:415.2pt;height:316.8pt" o:ole="">
+          <v:shape id="_x0000_i1027" type="#_x0000_t75" style="width:415.1pt;height:316.9pt" o:ole="">
             <v:imagedata r:id="rId27" o:title=""/>
           </v:shape>
-          <o:OLEObject Type="Embed" ProgID="Word.OpenDocumentText.12" ShapeID="_x0000_i1027" DrawAspect="Content" ObjectID="_1619432430" r:id="rId28"/>
+          <o:OLEObject Type="Embed" ProgID="Word.OpenDocumentText.12" ShapeID="_x0000_i1027" DrawAspect="Content" ObjectID="_1619546811" r:id="rId28"/>
         </w:object>
       </w:r>
     </w:p>
-    <w:bookmarkStart w:id="73" w:name="_MON_1619261339"/>
-    <w:bookmarkEnd w:id="73"/>
+    <w:bookmarkStart w:id="71" w:name="_MON_1619261339"/>
+    <w:bookmarkEnd w:id="71"/>
     <w:p>
       <w:r>
         <w:object w:dxaOrig="8306" w:dyaOrig="10461">
-          <v:shape id="_x0000_i1028" type="#_x0000_t75" style="width:415.2pt;height:523.2pt" o:ole="">
+          <v:shape id="_x0000_i1028" type="#_x0000_t75" style="width:415.1pt;height:523.1pt" o:ole="">
             <v:imagedata r:id="rId29" o:title=""/>
           </v:shape>
-          <o:OLEObject Type="Embed" ProgID="Word.OpenDocumentText.12" ShapeID="_x0000_i1028" DrawAspect="Content" ObjectID="_1619432431" r:id="rId30"/>
+          <o:OLEObject Type="Embed" ProgID="Word.OpenDocumentText.12" ShapeID="_x0000_i1028" DrawAspect="Content" ObjectID="_1619546812" r:id="rId30"/>
         </w:object>
       </w:r>
     </w:p>
@@ -16149,62 +16347,30 @@
         <w:pStyle w:val="a8"/>
         <w:spacing w:before="156" w:after="156"/>
       </w:pPr>
-      <w:bookmarkStart w:id="74" w:name="_Ref8632417"/>
+      <w:bookmarkStart w:id="72" w:name="_Ref8632417"/>
       <w:r>
         <w:t xml:space="preserve">图 </w:t>
       </w:r>
-      <w:r>
-        <w:fldChar w:fldCharType="begin"/>
-      </w:r>
-      <w:r>
-        <w:instrText xml:space="preserve"> STYLEREF 1 \s </w:instrText>
-      </w:r>
-      <w:r>
-        <w:fldChar w:fldCharType="separate"/>
-      </w:r>
-      <w:r>
-        <w:rPr>
-          <w:noProof/>
-        </w:rPr>
-        <w:t>4</w:t>
-      </w:r>
-      <w:r>
-        <w:rPr>
-          <w:noProof/>
-        </w:rPr>
-        <w:fldChar w:fldCharType="end"/>
-      </w:r>
+      <w:fldSimple w:instr=" STYLEREF 1 \s ">
+        <w:r>
+          <w:rPr>
+            <w:noProof/>
+          </w:rPr>
+          <w:t>4</w:t>
+        </w:r>
+      </w:fldSimple>
       <w:r>
         <w:noBreakHyphen/>
       </w:r>
-      <w:r>
-        <w:fldChar w:fldCharType="begin"/>
-      </w:r>
-      <w:r>
-        <w:instrText xml:space="preserve"> SEQ </w:instrText>
-      </w:r>
-      <w:r>
-        <w:instrText>图</w:instrText>
-      </w:r>
-      <w:r>
-        <w:instrText xml:space="preserve"> \* ARABIC \s 1 </w:instrText>
-      </w:r>
-      <w:r>
-        <w:fldChar w:fldCharType="separate"/>
-      </w:r>
-      <w:r>
-        <w:rPr>
-          <w:noProof/>
-        </w:rPr>
-        <w:t>4</w:t>
-      </w:r>
-      <w:r>
-        <w:rPr>
-          <w:noProof/>
-        </w:rPr>
-        <w:fldChar w:fldCharType="end"/>
-      </w:r>
-      <w:bookmarkEnd w:id="74"/>
+      <w:fldSimple w:instr=" SEQ 图 \* ARABIC \s 1 ">
+        <w:r>
+          <w:rPr>
+            <w:noProof/>
+          </w:rPr>
+          <w:t>4</w:t>
+        </w:r>
+      </w:fldSimple>
+      <w:bookmarkEnd w:id="72"/>
       <w:r>
         <w:rPr>
           <w:rFonts w:hint="eastAsia"/>
@@ -16223,7 +16389,7 @@
       <w:pPr>
         <w:pStyle w:val="2"/>
       </w:pPr>
-      <w:bookmarkStart w:id="75" w:name="_Toc8668269"/>
+      <w:bookmarkStart w:id="73" w:name="_Toc8668269"/>
       <w:r>
         <w:rPr>
           <w:rFonts w:hint="eastAsia"/>
@@ -16242,20 +16408,20 @@
         </w:rPr>
         <w:t>流程</w:t>
       </w:r>
-      <w:bookmarkEnd w:id="75"/>
+      <w:bookmarkEnd w:id="73"/>
     </w:p>
     <w:p>
       <w:pPr>
         <w:pStyle w:val="3"/>
       </w:pPr>
-      <w:bookmarkStart w:id="76" w:name="_Toc8668270"/>
+      <w:bookmarkStart w:id="74" w:name="_Toc8668270"/>
       <w:r>
         <w:rPr>
           <w:rFonts w:hint="eastAsia"/>
         </w:rPr>
         <w:t>查看任务列表</w:t>
       </w:r>
-      <w:bookmarkEnd w:id="76"/>
+      <w:bookmarkEnd w:id="74"/>
     </w:p>
     <w:p>
       <w:pPr>
@@ -16420,7 +16586,27 @@
         <w:rPr>
           <w:rFonts w:hint="eastAsia"/>
         </w:rPr>
-        <w:t>架构，实现原理与用户列表页一致，</w:t>
+        <w:t>架构，实现原理与用户列表</w:t>
+      </w:r>
+      <w:proofErr w:type="gramStart"/>
+      <w:r>
+        <w:rPr>
+          <w:rFonts w:hint="eastAsia"/>
+        </w:rPr>
+        <w:t>页</w:t>
+      </w:r>
+      <w:r>
+        <w:rPr>
+          <w:rFonts w:hint="eastAsia"/>
+        </w:rPr>
+        <w:t>基本</w:t>
+      </w:r>
+      <w:proofErr w:type="gramEnd"/>
+      <w:r>
+        <w:rPr>
+          <w:rFonts w:hint="eastAsia"/>
+        </w:rPr>
+        <w:t>一致，</w:t>
       </w:r>
       <w:r>
         <w:rPr>
@@ -16596,7 +16782,7 @@
         <w:pStyle w:val="af0"/>
         <w:spacing w:before="156" w:after="156"/>
       </w:pPr>
-      <w:bookmarkStart w:id="77" w:name="_Ref8651892"/>
+      <w:bookmarkStart w:id="75" w:name="_Ref8651892"/>
       <w:r>
         <w:rPr>
           <w:rFonts w:hint="eastAsia"/>
@@ -16660,22 +16846,24 @@
       <w:r>
         <w:fldChar w:fldCharType="end"/>
       </w:r>
-      <w:bookmarkEnd w:id="77"/>
+      <w:bookmarkEnd w:id="75"/>
       <w:r>
         <w:t xml:space="preserve"> </w:t>
       </w:r>
+      <w:bookmarkStart w:id="76" w:name="T12根据状态更改右侧图标"/>
       <w:r>
         <w:rPr>
           <w:rFonts w:hint="eastAsia"/>
         </w:rPr>
         <w:t>任务列表页示意图</w:t>
       </w:r>
+      <w:bookmarkEnd w:id="76"/>
     </w:p>
     <w:p>
       <w:pPr>
         <w:pStyle w:val="3"/>
       </w:pPr>
-      <w:bookmarkStart w:id="78" w:name="_Toc8668271"/>
+      <w:bookmarkStart w:id="77" w:name="_Toc8668271"/>
       <w:r>
         <w:rPr>
           <w:rFonts w:hint="eastAsia"/>
@@ -16688,7 +16876,7 @@
         </w:rPr>
         <w:t>任务详情</w:t>
       </w:r>
-      <w:bookmarkEnd w:id="78"/>
+      <w:bookmarkEnd w:id="77"/>
     </w:p>
     <w:p>
       <w:pPr>
@@ -16992,15 +17180,26 @@
       </w:pPr>
       <w:r>
         <w:rPr>
-          <w:rFonts w:hint="eastAsia"/>
+          <w:rStyle w:val="a"/>
+          <w:rFonts w:eastAsia="Times New Roman"/>
           <w:noProof/>
+          <w:snapToGrid w:val="0"/>
+          <w:color w:val="000000"/>
+          <w:w w:val="0"/>
+          <w:kern w:val="0"/>
+          <w:sz w:val="0"/>
+          <w:szCs w:val="0"/>
+          <w:u w:color="000000"/>
+          <w:bdr w:val="none" w:sz="0" w:space="0" w:color="000000"/>
+          <w:shd w:val="clear" w:color="000000" w:fill="000000"/>
+          <w:lang w:val="x-none" w:eastAsia="x-none" w:bidi="x-none"/>
         </w:rPr>
         <w:lastRenderedPageBreak/>
         <w:drawing>
           <wp:inline distT="0" distB="0" distL="0" distR="0">
-            <wp:extent cx="2506980" cy="4473239"/>
-            <wp:effectExtent l="0" t="0" r="7620" b="3810"/>
-            <wp:docPr id="29" name="图片 29"/>
+            <wp:extent cx="2244454" cy="3990109"/>
+            <wp:effectExtent l="0" t="0" r="3810" b="0"/>
+            <wp:docPr id="17" name="图片 17" descr="E:\others\Tencent Files\MobileFile\Screenshot_2019-05-16-21-13-05-580_cn.com.wosuo.t.png"/>
             <wp:cNvGraphicFramePr>
               <a:graphicFrameLocks xmlns:a="http://schemas.openxmlformats.org/drawingml/2006/main" noChangeAspect="1"/>
             </wp:cNvGraphicFramePr>
@@ -17008,36 +17207,36 @@
               <a:graphicData uri="http://schemas.openxmlformats.org/drawingml/2006/picture">
                 <pic:pic xmlns:pic="http://schemas.openxmlformats.org/drawingml/2006/picture">
                   <pic:nvPicPr>
-                    <pic:cNvPr id="29" name="task_detail_create.PNG"/>
-                    <pic:cNvPicPr/>
+                    <pic:cNvPr id="0" name="Picture 6" descr="E:\others\Tencent Files\MobileFile\Screenshot_2019-05-16-21-13-05-580_cn.com.wosuo.t.png"/>
+                    <pic:cNvPicPr>
+                      <a:picLocks noChangeAspect="1" noChangeArrowheads="1"/>
+                    </pic:cNvPicPr>
                   </pic:nvPicPr>
-                  <pic:blipFill rotWithShape="1">
-                    <a:blip r:embed="rId35">
+                  <pic:blipFill>
+                    <a:blip r:embed="rId35" cstate="print">
                       <a:extLst>
                         <a:ext uri="{28A0092B-C50C-407E-A947-70E740481C1C}">
                           <a14:useLocalDpi xmlns:a14="http://schemas.microsoft.com/office/drawing/2010/main" val="0"/>
                         </a:ext>
                       </a:extLst>
                     </a:blip>
-                    <a:srcRect l="4749" t="9666" r="6000" b="11401"/>
-                    <a:stretch/>
+                    <a:srcRect/>
+                    <a:stretch>
+                      <a:fillRect/>
+                    </a:stretch>
                   </pic:blipFill>
                   <pic:spPr bwMode="auto">
                     <a:xfrm>
                       <a:off x="0" y="0"/>
-                      <a:ext cx="2514018" cy="4485797"/>
+                      <a:ext cx="2251565" cy="4002751"/>
                     </a:xfrm>
                     <a:prstGeom prst="rect">
                       <a:avLst/>
                     </a:prstGeom>
+                    <a:noFill/>
                     <a:ln>
                       <a:noFill/>
                     </a:ln>
-                    <a:extLst>
-                      <a:ext uri="{53640926-AAD7-44D8-BBD7-CCE9431645EC}">
-                        <a14:shadowObscured xmlns:a14="http://schemas.microsoft.com/office/drawing/2010/main"/>
-                      </a:ext>
-                    </a:extLst>
                   </pic:spPr>
                 </pic:pic>
               </a:graphicData>
@@ -17045,6 +17244,76 @@
           </wp:inline>
         </w:drawing>
       </w:r>
+      <w:r>
+        <w:rPr>
+          <w:rStyle w:val="a"/>
+          <w:rFonts w:eastAsia="Times New Roman"/>
+          <w:snapToGrid w:val="0"/>
+          <w:color w:val="000000"/>
+          <w:w w:val="0"/>
+          <w:kern w:val="0"/>
+          <w:sz w:val="0"/>
+          <w:szCs w:val="0"/>
+          <w:u w:color="000000"/>
+          <w:bdr w:val="none" w:sz="0" w:space="0" w:color="000000"/>
+          <w:shd w:val="clear" w:color="000000" w:fill="000000"/>
+          <w:lang w:val="x-none" w:eastAsia="x-none" w:bidi="x-none"/>
+        </w:rPr>
+        <w:t xml:space="preserve"> </w:t>
+      </w:r>
+      <w:r>
+        <w:rPr>
+          <w:noProof/>
+        </w:rPr>
+        <w:drawing>
+          <wp:inline distT="0" distB="0" distL="0" distR="0">
+            <wp:extent cx="2256144" cy="4010891"/>
+            <wp:effectExtent l="0" t="0" r="0" b="0"/>
+            <wp:docPr id="16" name="图片 16" descr="E:\others\Tencent Files\MobileFile\Screenshot_2019-05-16-21-14-28-055_cn.com.wosuo.t.png"/>
+            <wp:cNvGraphicFramePr>
+              <a:graphicFrameLocks xmlns:a="http://schemas.openxmlformats.org/drawingml/2006/main" noChangeAspect="1"/>
+            </wp:cNvGraphicFramePr>
+            <a:graphic xmlns:a="http://schemas.openxmlformats.org/drawingml/2006/main">
+              <a:graphicData uri="http://schemas.openxmlformats.org/drawingml/2006/picture">
+                <pic:pic xmlns:pic="http://schemas.openxmlformats.org/drawingml/2006/picture">
+                  <pic:nvPicPr>
+                    <pic:cNvPr id="0" name="Picture 5" descr="E:\others\Tencent Files\MobileFile\Screenshot_2019-05-16-21-14-28-055_cn.com.wosuo.t.png"/>
+                    <pic:cNvPicPr>
+                      <a:picLocks noChangeAspect="1" noChangeArrowheads="1"/>
+                    </pic:cNvPicPr>
+                  </pic:nvPicPr>
+                  <pic:blipFill>
+                    <a:blip r:embed="rId36" cstate="print">
+                      <a:extLst>
+                        <a:ext uri="{28A0092B-C50C-407E-A947-70E740481C1C}">
+                          <a14:useLocalDpi xmlns:a14="http://schemas.microsoft.com/office/drawing/2010/main" val="0"/>
+                        </a:ext>
+                      </a:extLst>
+                    </a:blip>
+                    <a:srcRect/>
+                    <a:stretch>
+                      <a:fillRect/>
+                    </a:stretch>
+                  </pic:blipFill>
+                  <pic:spPr bwMode="auto">
+                    <a:xfrm>
+                      <a:off x="0" y="0"/>
+                      <a:ext cx="2269437" cy="4034522"/>
+                    </a:xfrm>
+                    <a:prstGeom prst="rect">
+                      <a:avLst/>
+                    </a:prstGeom>
+                    <a:noFill/>
+                    <a:ln>
+                      <a:noFill/>
+                    </a:ln>
+                  </pic:spPr>
+                </pic:pic>
+              </a:graphicData>
+            </a:graphic>
+          </wp:inline>
+        </w:drawing>
+      </w:r>
     </w:p>
     <w:p>
       <w:pPr>
@@ -17129,7 +17398,7 @@
       <w:pPr>
         <w:pStyle w:val="3"/>
       </w:pPr>
-      <w:bookmarkStart w:id="79" w:name="_Toc8668272"/>
+      <w:bookmarkStart w:id="78" w:name="_Toc8668272"/>
       <w:r>
         <w:rPr>
           <w:rFonts w:hint="eastAsia"/>
@@ -17142,7 +17411,7 @@
         </w:rPr>
         <w:t>新建任务</w:t>
       </w:r>
-      <w:bookmarkEnd w:id="79"/>
+      <w:bookmarkEnd w:id="78"/>
     </w:p>
     <w:p>
       <w:pPr>
@@ -17248,7 +17517,7 @@
                     <pic:cNvPicPr/>
                   </pic:nvPicPr>
                   <pic:blipFill rotWithShape="1">
-                    <a:blip r:embed="rId36">
+                    <a:blip r:embed="rId37">
                       <a:extLst>
                         <a:ext uri="{28A0092B-C50C-407E-A947-70E740481C1C}">
                           <a14:useLocalDpi xmlns:a14="http://schemas.microsoft.com/office/drawing/2010/main" val="0"/>
@@ -17301,7 +17570,7 @@
                     <pic:cNvPicPr/>
                   </pic:nvPicPr>
                   <pic:blipFill rotWithShape="1">
-                    <a:blip r:embed="rId37">
+                    <a:blip r:embed="rId38">
                       <a:extLst>
                         <a:ext uri="{28A0092B-C50C-407E-A947-70E740481C1C}">
                           <a14:useLocalDpi xmlns:a14="http://schemas.microsoft.com/office/drawing/2010/main" val="0"/>
@@ -17340,7 +17609,7 @@
         <w:pStyle w:val="af0"/>
         <w:spacing w:before="156" w:after="156"/>
       </w:pPr>
-      <w:bookmarkStart w:id="80" w:name="_Ref8655562"/>
+      <w:bookmarkStart w:id="79" w:name="_Ref8655562"/>
       <w:r>
         <w:rPr>
           <w:rFonts w:hint="eastAsia"/>
@@ -17404,7 +17673,7 @@
       <w:r>
         <w:fldChar w:fldCharType="end"/>
       </w:r>
-      <w:bookmarkEnd w:id="80"/>
+      <w:bookmarkEnd w:id="79"/>
       <w:r>
         <w:rPr>
           <w:rFonts w:hint="eastAsia"/>
@@ -17416,7 +17685,7 @@
       <w:pPr>
         <w:pStyle w:val="3"/>
       </w:pPr>
-      <w:bookmarkStart w:id="81" w:name="_Toc8668273"/>
+      <w:bookmarkStart w:id="80" w:name="_Toc8668273"/>
       <w:r>
         <w:rPr>
           <w:rFonts w:hint="eastAsia"/>
@@ -17429,7 +17698,7 @@
         </w:rPr>
         <w:t>任务状态</w:t>
       </w:r>
-      <w:bookmarkEnd w:id="81"/>
+      <w:bookmarkEnd w:id="80"/>
     </w:p>
     <w:p>
       <w:pPr>
@@ -17467,6 +17736,7 @@
         <w:keepNext/>
         <w:jc w:val="center"/>
       </w:pPr>
+      <w:bookmarkStart w:id="81" w:name="修改状态图要改"/>
       <w:r>
         <w:rPr>
           <w:rFonts w:hint="eastAsia"/>
@@ -17489,7 +17759,7 @@
                     <pic:cNvPicPr/>
                   </pic:nvPicPr>
                   <pic:blipFill rotWithShape="1">
-                    <a:blip r:embed="rId38">
+                    <a:blip r:embed="rId39">
                       <a:extLst>
                         <a:ext uri="{28A0092B-C50C-407E-A947-70E740481C1C}">
                           <a14:useLocalDpi xmlns:a14="http://schemas.microsoft.com/office/drawing/2010/main" val="0"/>
@@ -17522,6 +17792,7 @@
           </wp:inline>
         </w:drawing>
       </w:r>
+      <w:bookmarkEnd w:id="81"/>
     </w:p>
     <w:p>
       <w:pPr>
@@ -17636,6 +17907,7 @@
       <w:pPr>
         <w:pStyle w:val="13"/>
       </w:pPr>
+      <w:bookmarkStart w:id="83" w:name="T3上传照片的原理"/>
       <w:r>
         <w:rPr>
           <w:rFonts w:hint="eastAsia"/>
@@ -17691,6 +17963,7 @@
         <w:t>点击上传按钮即可上传（过大的图片会被压缩）。</w:t>
       </w:r>
     </w:p>
+    <w:bookmarkEnd w:id="83"/>
     <w:p>
       <w:pPr>
         <w:pStyle w:val="13"/>
@@ -17717,7 +17990,7 @@
                     <pic:cNvPicPr/>
                   </pic:nvPicPr>
                   <pic:blipFill>
-                    <a:blip r:embed="rId39" cstate="print">
+                    <a:blip r:embed="rId40" cstate="print">
                       <a:extLst>
                         <a:ext uri="{28A0092B-C50C-407E-A947-70E740481C1C}">
                           <a14:useLocalDpi xmlns:a14="http://schemas.microsoft.com/office/drawing/2010/main" val="0"/>
@@ -17764,7 +18037,7 @@
                     <pic:cNvPicPr/>
                   </pic:nvPicPr>
                   <pic:blipFill>
-                    <a:blip r:embed="rId40" cstate="print">
+                    <a:blip r:embed="rId41" cstate="print">
                       <a:extLst>
                         <a:ext uri="{28A0092B-C50C-407E-A947-70E740481C1C}">
                           <a14:useLocalDpi xmlns:a14="http://schemas.microsoft.com/office/drawing/2010/main" val="0"/>
@@ -17819,7 +18092,7 @@
                     <pic:cNvPicPr/>
                   </pic:nvPicPr>
                   <pic:blipFill>
-                    <a:blip r:embed="rId41">
+                    <a:blip r:embed="rId42">
                       <a:extLst>
                         <a:ext uri="{28A0092B-C50C-407E-A947-70E740481C1C}">
                           <a14:useLocalDpi xmlns:a14="http://schemas.microsoft.com/office/drawing/2010/main" val="0"/>
@@ -17866,7 +18139,7 @@
                     <pic:cNvPicPr/>
                   </pic:nvPicPr>
                   <pic:blipFill rotWithShape="1">
-                    <a:blip r:embed="rId42">
+                    <a:blip r:embed="rId43">
                       <a:extLst>
                         <a:ext uri="{28A0092B-C50C-407E-A947-70E740481C1C}">
                           <a14:useLocalDpi xmlns:a14="http://schemas.microsoft.com/office/drawing/2010/main" val="0"/>
@@ -17904,7 +18177,7 @@
       <w:pPr>
         <w:pStyle w:val="3"/>
       </w:pPr>
-      <w:bookmarkStart w:id="83" w:name="_Toc8668275"/>
+      <w:bookmarkStart w:id="84" w:name="_Toc8668275"/>
       <w:r>
         <w:rPr>
           <w:rFonts w:hint="eastAsia"/>
@@ -17924,7 +18197,7 @@
         </w:rPr>
         <w:t>与巡查路线</w:t>
       </w:r>
-      <w:bookmarkEnd w:id="83"/>
+      <w:bookmarkEnd w:id="84"/>
     </w:p>
     <w:p>
       <w:pPr>
@@ -18029,7 +18302,7 @@
                     <pic:cNvPicPr/>
                   </pic:nvPicPr>
                   <pic:blipFill>
-                    <a:blip r:embed="rId43" cstate="print">
+                    <a:blip r:embed="rId44" cstate="print">
                       <a:extLst>
                         <a:ext uri="{28A0092B-C50C-407E-A947-70E740481C1C}">
                           <a14:useLocalDpi xmlns:a14="http://schemas.microsoft.com/office/drawing/2010/main" val="0"/>
@@ -18083,7 +18356,7 @@
                     <pic:cNvPicPr/>
                   </pic:nvPicPr>
                   <pic:blipFill>
-                    <a:blip r:embed="rId44" cstate="print">
+                    <a:blip r:embed="rId45" cstate="print">
                       <a:extLst>
                         <a:ext uri="{28A0092B-C50C-407E-A947-70E740481C1C}">
                           <a14:useLocalDpi xmlns:a14="http://schemas.microsoft.com/office/drawing/2010/main" val="0"/>
@@ -18115,62 +18388,30 @@
         <w:pStyle w:val="af0"/>
         <w:spacing w:before="156" w:after="156"/>
       </w:pPr>
-      <w:bookmarkStart w:id="84" w:name="_Ref8656303"/>
+      <w:bookmarkStart w:id="85" w:name="_Ref8656303"/>
       <w:r>
         <w:t xml:space="preserve">图 </w:t>
       </w:r>
-      <w:r>
-        <w:fldChar w:fldCharType="begin"/>
-      </w:r>
-      <w:r>
-        <w:instrText xml:space="preserve"> STYLEREF 1 \s </w:instrText>
-      </w:r>
-      <w:r>
-        <w:fldChar w:fldCharType="separate"/>
-      </w:r>
-      <w:r>
-        <w:rPr>
-          <w:noProof/>
-        </w:rPr>
-        <w:t>4</w:t>
-      </w:r>
-      <w:r>
-        <w:rPr>
-          <w:noProof/>
-        </w:rPr>
-        <w:fldChar w:fldCharType="end"/>
-      </w:r>
+      <w:fldSimple w:instr=" STYLEREF 1 \s ">
+        <w:r>
+          <w:rPr>
+            <w:noProof/>
+          </w:rPr>
+          <w:t>4</w:t>
+        </w:r>
+      </w:fldSimple>
       <w:r>
         <w:noBreakHyphen/>
       </w:r>
-      <w:r>
-        <w:fldChar w:fldCharType="begin"/>
-      </w:r>
-      <w:r>
-        <w:instrText xml:space="preserve"> SEQ </w:instrText>
-      </w:r>
-      <w:r>
-        <w:instrText>图</w:instrText>
-      </w:r>
-      <w:r>
-        <w:instrText xml:space="preserve"> \* ARABIC \s 1 </w:instrText>
-      </w:r>
-      <w:r>
-        <w:fldChar w:fldCharType="separate"/>
-      </w:r>
-      <w:r>
-        <w:rPr>
-          <w:noProof/>
-        </w:rPr>
-        <w:t>9</w:t>
-      </w:r>
-      <w:r>
-        <w:rPr>
-          <w:noProof/>
-        </w:rPr>
-        <w:fldChar w:fldCharType="end"/>
-      </w:r>
-      <w:bookmarkEnd w:id="84"/>
+      <w:fldSimple w:instr=" SEQ 图 \* ARABIC \s 1 ">
+        <w:r>
+          <w:rPr>
+            <w:noProof/>
+          </w:rPr>
+          <w:t>9</w:t>
+        </w:r>
+      </w:fldSimple>
+      <w:bookmarkEnd w:id="85"/>
       <w:r>
         <w:rPr>
           <w:rFonts w:hint="eastAsia"/>
@@ -18191,8 +18432,8 @@
       <w:pPr>
         <w:pStyle w:val="1"/>
       </w:pPr>
-      <w:bookmarkStart w:id="85" w:name="_Ref8659342"/>
-      <w:bookmarkStart w:id="86" w:name="_Toc8668276"/>
+      <w:bookmarkStart w:id="86" w:name="_Ref8659342"/>
+      <w:bookmarkStart w:id="87" w:name="_Toc8668276"/>
       <w:r>
         <w:rPr>
           <w:rFonts w:hint="eastAsia"/>
@@ -18206,17 +18447,17 @@
         </w:rPr>
         <w:t>测试</w:t>
       </w:r>
-      <w:bookmarkEnd w:id="85"/>
       <w:bookmarkEnd w:id="86"/>
+      <w:bookmarkEnd w:id="87"/>
     </w:p>
     <w:p>
       <w:pPr>
         <w:pStyle w:val="2"/>
       </w:pPr>
-      <w:bookmarkStart w:id="87" w:name="_Ref8632858"/>
-      <w:bookmarkStart w:id="88" w:name="_Ref8632867"/>
-      <w:bookmarkStart w:id="89" w:name="_Ref8632873"/>
-      <w:bookmarkStart w:id="90" w:name="_Toc8668277"/>
+      <w:bookmarkStart w:id="88" w:name="_Ref8632858"/>
+      <w:bookmarkStart w:id="89" w:name="_Ref8632867"/>
+      <w:bookmarkStart w:id="90" w:name="_Ref8632873"/>
+      <w:bookmarkStart w:id="91" w:name="_Toc8668277"/>
       <w:r>
         <w:rPr>
           <w:rFonts w:hint="eastAsia"/>
@@ -18229,10 +18470,10 @@
         </w:rPr>
         <w:t>与测试用例</w:t>
       </w:r>
-      <w:bookmarkEnd w:id="87"/>
       <w:bookmarkEnd w:id="88"/>
       <w:bookmarkEnd w:id="89"/>
       <w:bookmarkEnd w:id="90"/>
+      <w:bookmarkEnd w:id="91"/>
     </w:p>
     <w:p>
       <w:pPr>
@@ -18454,7 +18695,7 @@
         </w:numPr>
         <w:ind w:firstLineChars="0"/>
       </w:pPr>
-      <w:bookmarkStart w:id="91" w:name="_Ref8659304"/>
+      <w:bookmarkStart w:id="92" w:name="_Ref8659304"/>
       <w:r>
         <w:rPr>
           <w:rFonts w:hint="eastAsia"/>
@@ -18467,33 +18708,33 @@
         </w:rPr>
         <w:t>。</w:t>
       </w:r>
-      <w:bookmarkEnd w:id="91"/>
+      <w:bookmarkEnd w:id="92"/>
     </w:p>
     <w:p>
       <w:pPr>
         <w:pStyle w:val="2"/>
       </w:pPr>
-      <w:bookmarkStart w:id="92" w:name="_Toc8668278"/>
+      <w:bookmarkStart w:id="93" w:name="_Toc8668278"/>
       <w:r>
         <w:rPr>
           <w:rFonts w:hint="eastAsia"/>
         </w:rPr>
         <w:t>用户</w:t>
       </w:r>
-      <w:bookmarkEnd w:id="92"/>
+      <w:bookmarkEnd w:id="93"/>
     </w:p>
     <w:p>
       <w:pPr>
         <w:pStyle w:val="30"/>
       </w:pPr>
-      <w:bookmarkStart w:id="93" w:name="_Toc8668279"/>
+      <w:bookmarkStart w:id="94" w:name="_Toc8668279"/>
       <w:r>
         <w:rPr>
           <w:rFonts w:hint="eastAsia"/>
         </w:rPr>
         <w:t>登录注册</w:t>
       </w:r>
-      <w:bookmarkEnd w:id="93"/>
+      <w:bookmarkEnd w:id="94"/>
     </w:p>
     <w:p>
       <w:pPr>
@@ -23514,14 +23755,14 @@
       <w:pPr>
         <w:pStyle w:val="30"/>
       </w:pPr>
-      <w:bookmarkStart w:id="94" w:name="_Toc8668280"/>
+      <w:bookmarkStart w:id="95" w:name="_Toc8668280"/>
       <w:r>
         <w:rPr>
           <w:rFonts w:hint="eastAsia"/>
         </w:rPr>
         <w:t>用户详情</w:t>
       </w:r>
-      <w:bookmarkEnd w:id="94"/>
+      <w:bookmarkEnd w:id="95"/>
     </w:p>
     <w:p>
       <w:pPr>
@@ -25037,14 +25278,14 @@
       <w:pPr>
         <w:pStyle w:val="30"/>
       </w:pPr>
-      <w:bookmarkStart w:id="95" w:name="_Toc8668281"/>
+      <w:bookmarkStart w:id="96" w:name="_Toc8668281"/>
       <w:r>
         <w:rPr>
           <w:rFonts w:hint="eastAsia"/>
         </w:rPr>
         <w:t>组织列表页</w:t>
       </w:r>
-      <w:bookmarkEnd w:id="95"/>
+      <w:bookmarkEnd w:id="96"/>
     </w:p>
     <w:p>
       <w:pPr>
@@ -26545,14 +26786,14 @@
       <w:pPr>
         <w:pStyle w:val="2"/>
       </w:pPr>
-      <w:bookmarkStart w:id="96" w:name="_Toc8668282"/>
+      <w:bookmarkStart w:id="97" w:name="_Toc8668282"/>
       <w:r>
         <w:rPr>
           <w:rFonts w:hint="eastAsia"/>
         </w:rPr>
         <w:t>任务</w:t>
       </w:r>
-      <w:bookmarkEnd w:id="96"/>
+      <w:bookmarkEnd w:id="97"/>
     </w:p>
     <w:p>
       <w:pPr>
@@ -26605,14 +26846,14 @@
       <w:pPr>
         <w:pStyle w:val="30"/>
       </w:pPr>
-      <w:bookmarkStart w:id="97" w:name="_Toc8668283"/>
+      <w:bookmarkStart w:id="98" w:name="_Toc8668283"/>
       <w:r>
         <w:rPr>
           <w:rFonts w:hint="eastAsia"/>
         </w:rPr>
         <w:t>各用户任务列表页</w:t>
       </w:r>
-      <w:bookmarkEnd w:id="97"/>
+      <w:bookmarkEnd w:id="98"/>
     </w:p>
     <w:p>
       <w:pPr>
@@ -28088,7 +28329,7 @@
       <w:pPr>
         <w:pStyle w:val="30"/>
       </w:pPr>
-      <w:bookmarkStart w:id="98" w:name="_Toc8668284"/>
+      <w:bookmarkStart w:id="99" w:name="_Toc8668284"/>
       <w:r>
         <w:rPr>
           <w:rFonts w:hint="eastAsia"/>
@@ -28096,7 +28337,7 @@
         <w:lastRenderedPageBreak/>
         <w:t>各用户任务详情页</w:t>
       </w:r>
-      <w:bookmarkEnd w:id="98"/>
+      <w:bookmarkEnd w:id="99"/>
     </w:p>
     <w:p>
       <w:pPr>
@@ -29606,14 +29847,14 @@
       <w:pPr>
         <w:pStyle w:val="30"/>
       </w:pPr>
-      <w:bookmarkStart w:id="99" w:name="_Toc8668285"/>
+      <w:bookmarkStart w:id="100" w:name="_Toc8668285"/>
       <w:r>
         <w:rPr>
           <w:rFonts w:hint="eastAsia"/>
         </w:rPr>
         <w:t>管理部门创建任务</w:t>
       </w:r>
-      <w:bookmarkEnd w:id="99"/>
+      <w:bookmarkEnd w:id="100"/>
     </w:p>
     <w:p>
       <w:pPr>
@@ -31131,7 +31372,7 @@
       <w:pPr>
         <w:pStyle w:val="30"/>
       </w:pPr>
-      <w:bookmarkStart w:id="100" w:name="_Toc8668286"/>
+      <w:bookmarkStart w:id="101" w:name="_Toc8668286"/>
       <w:r>
         <w:rPr>
           <w:rFonts w:hint="eastAsia"/>
@@ -31139,7 +31380,7 @@
         <w:lastRenderedPageBreak/>
         <w:t>管理部门修改任务指派内容</w:t>
       </w:r>
-      <w:bookmarkEnd w:id="100"/>
+      <w:bookmarkEnd w:id="101"/>
     </w:p>
     <w:p>
       <w:pPr>
@@ -32680,7 +32921,7 @@
       <w:pPr>
         <w:pStyle w:val="30"/>
       </w:pPr>
-      <w:bookmarkStart w:id="101" w:name="_Toc8668287"/>
+      <w:bookmarkStart w:id="102" w:name="_Toc8668287"/>
       <w:r>
         <w:rPr>
           <w:rFonts w:hint="eastAsia"/>
@@ -32693,7 +32934,7 @@
         </w:rPr>
         <w:t>将任务状态从创建改为执行</w:t>
       </w:r>
-      <w:bookmarkEnd w:id="101"/>
+      <w:bookmarkEnd w:id="102"/>
     </w:p>
     <w:p>
       <w:pPr>
@@ -34252,7 +34493,7 @@
       <w:pPr>
         <w:pStyle w:val="30"/>
       </w:pPr>
-      <w:bookmarkStart w:id="102" w:name="_Toc8668288"/>
+      <w:bookmarkStart w:id="103" w:name="_Toc8668288"/>
       <w:r>
         <w:rPr>
           <w:rFonts w:hint="eastAsia"/>
@@ -34260,7 +34501,7 @@
         <w:lastRenderedPageBreak/>
         <w:t>公司负责人修改任务执行者</w:t>
       </w:r>
-      <w:bookmarkEnd w:id="102"/>
+      <w:bookmarkEnd w:id="103"/>
     </w:p>
     <w:p>
       <w:pPr>
@@ -35816,7 +36057,7 @@
       <w:pPr>
         <w:pStyle w:val="30"/>
       </w:pPr>
-      <w:bookmarkStart w:id="103" w:name="_Toc8668289"/>
+      <w:bookmarkStart w:id="104" w:name="_Toc8668289"/>
       <w:r>
         <w:rPr>
           <w:rFonts w:hint="eastAsia"/>
@@ -35829,7 +36070,7 @@
         </w:rPr>
         <w:t>上传照片</w:t>
       </w:r>
-      <w:bookmarkEnd w:id="103"/>
+      <w:bookmarkEnd w:id="104"/>
     </w:p>
     <w:p>
       <w:pPr>
@@ -37338,7 +37579,7 @@
       <w:pPr>
         <w:pStyle w:val="30"/>
       </w:pPr>
-      <w:bookmarkStart w:id="104" w:name="_Toc8668290"/>
+      <w:bookmarkStart w:id="105" w:name="_Toc8668290"/>
       <w:r>
         <w:rPr>
           <w:rFonts w:hint="eastAsia"/>
@@ -37346,7 +37587,7 @@
         <w:lastRenderedPageBreak/>
         <w:t>执行者上传定位</w:t>
       </w:r>
-      <w:bookmarkEnd w:id="104"/>
+      <w:bookmarkEnd w:id="105"/>
     </w:p>
     <w:p>
       <w:pPr>
@@ -38829,14 +39070,14 @@
       <w:pPr>
         <w:pStyle w:val="30"/>
       </w:pPr>
-      <w:bookmarkStart w:id="105" w:name="_Toc8668291"/>
+      <w:bookmarkStart w:id="106" w:name="_Toc8668291"/>
       <w:r>
         <w:rPr>
           <w:rFonts w:hint="eastAsia"/>
         </w:rPr>
         <w:t>执行者上传巡查路线</w:t>
       </w:r>
-      <w:bookmarkEnd w:id="105"/>
+      <w:bookmarkEnd w:id="106"/>
     </w:p>
     <w:p>
       <w:pPr>
@@ -40303,7 +40544,7 @@
       <w:pPr>
         <w:pStyle w:val="30"/>
       </w:pPr>
-      <w:bookmarkStart w:id="106" w:name="_Toc8668292"/>
+      <w:bookmarkStart w:id="107" w:name="_Toc8668292"/>
       <w:r>
         <w:rPr>
           <w:rFonts w:hint="eastAsia"/>
@@ -40311,7 +40552,7 @@
         <w:lastRenderedPageBreak/>
         <w:t>公司负责人将任务状态从执行改为待测</w:t>
       </w:r>
-      <w:bookmarkEnd w:id="106"/>
+      <w:bookmarkEnd w:id="107"/>
     </w:p>
     <w:p>
       <w:pPr>
@@ -41812,14 +42053,14 @@
       <w:pPr>
         <w:pStyle w:val="30"/>
       </w:pPr>
-      <w:bookmarkStart w:id="107" w:name="_Toc8668293"/>
+      <w:bookmarkStart w:id="108" w:name="_Toc8668293"/>
       <w:r>
         <w:rPr>
           <w:rFonts w:hint="eastAsia"/>
         </w:rPr>
         <w:t>管理部门将任务状态从待测改为完成</w:t>
       </w:r>
-      <w:bookmarkEnd w:id="107"/>
+      <w:bookmarkEnd w:id="108"/>
     </w:p>
     <w:p>
       <w:pPr>
@@ -43306,92 +43547,13 @@
       <w:pPr>
         <w:pStyle w:val="2"/>
       </w:pPr>
-      <w:bookmarkStart w:id="108" w:name="_Toc8668294"/>
+      <w:bookmarkStart w:id="109" w:name="_Toc8668294"/>
       <w:r>
         <w:rPr>
           <w:rFonts w:hint="eastAsia"/>
         </w:rPr>
         <w:lastRenderedPageBreak/>
         <w:t>测试总结</w:t>
-      </w:r>
-      <w:bookmarkEnd w:id="108"/>
-    </w:p>
-    <w:p>
-      <w:pPr>
-        <w:pStyle w:val="13"/>
-      </w:pPr>
-      <w:r>
-        <w:rPr>
-          <w:rFonts w:hint="eastAsia"/>
-        </w:rPr>
-        <w:t>本章通过拆解工作流程，构造出对各种基本功能的测试，而本</w:t>
-      </w:r>
-      <w:r>
-        <w:rPr>
-          <w:rFonts w:hint="eastAsia"/>
-        </w:rPr>
-        <w:t>软件</w:t>
-      </w:r>
-      <w:r>
-        <w:rPr>
-          <w:rFonts w:hint="eastAsia"/>
-        </w:rPr>
-        <w:t>已</w:t>
-      </w:r>
-      <w:r>
-        <w:rPr>
-          <w:rFonts w:hint="eastAsia"/>
-        </w:rPr>
-        <w:t>通过</w:t>
-      </w:r>
-      <w:r>
-        <w:rPr>
-          <w:rFonts w:hint="eastAsia"/>
-        </w:rPr>
-        <w:t>这些测试</w:t>
-      </w:r>
-      <w:r>
-        <w:rPr>
-          <w:rFonts w:hint="eastAsia"/>
-        </w:rPr>
-        <w:t>，可见本软件已实现了各项基本功能</w:t>
-      </w:r>
-      <w:r>
-        <w:rPr>
-          <w:rFonts w:hint="eastAsia"/>
-        </w:rPr>
-        <w:t>。</w:t>
-      </w:r>
-    </w:p>
-    <w:p>
-      <w:pPr>
-        <w:widowControl/>
-        <w:jc w:val="left"/>
-        <w:rPr>
-          <w:rFonts w:hAnsi="宋体"/>
-        </w:rPr>
-      </w:pPr>
-      <w:r>
-        <w:br w:type="page"/>
-      </w:r>
-    </w:p>
-    <w:p>
-      <w:pPr>
-        <w:pStyle w:val="1"/>
-      </w:pPr>
-      <w:bookmarkStart w:id="109" w:name="_Toc8668295"/>
-      <w:r>
-        <w:rPr>
-          <w:rFonts w:hint="eastAsia"/>
-        </w:rPr>
-        <w:lastRenderedPageBreak/>
-        <w:t>总结</w:t>
-      </w:r>
-      <w:r>
-        <w:rPr>
-          <w:rFonts w:hint="eastAsia"/>
-        </w:rPr>
-        <w:t>与展望</w:t>
       </w:r>
       <w:bookmarkEnd w:id="109"/>
     </w:p>
@@ -43403,6 +43565,85 @@
         <w:rPr>
           <w:rFonts w:hint="eastAsia"/>
         </w:rPr>
+        <w:t>本章通过拆解工作流程，构造出对各种基本功能的测试，而本</w:t>
+      </w:r>
+      <w:r>
+        <w:rPr>
+          <w:rFonts w:hint="eastAsia"/>
+        </w:rPr>
+        <w:t>软件</w:t>
+      </w:r>
+      <w:r>
+        <w:rPr>
+          <w:rFonts w:hint="eastAsia"/>
+        </w:rPr>
+        <w:t>已</w:t>
+      </w:r>
+      <w:r>
+        <w:rPr>
+          <w:rFonts w:hint="eastAsia"/>
+        </w:rPr>
+        <w:t>通过</w:t>
+      </w:r>
+      <w:r>
+        <w:rPr>
+          <w:rFonts w:hint="eastAsia"/>
+        </w:rPr>
+        <w:t>这些测试</w:t>
+      </w:r>
+      <w:r>
+        <w:rPr>
+          <w:rFonts w:hint="eastAsia"/>
+        </w:rPr>
+        <w:t>，可见本软件已实现了各项基本功能</w:t>
+      </w:r>
+      <w:r>
+        <w:rPr>
+          <w:rFonts w:hint="eastAsia"/>
+        </w:rPr>
+        <w:t>。</w:t>
+      </w:r>
+    </w:p>
+    <w:p>
+      <w:pPr>
+        <w:widowControl/>
+        <w:jc w:val="left"/>
+        <w:rPr>
+          <w:rFonts w:hAnsi="宋体"/>
+        </w:rPr>
+      </w:pPr>
+      <w:r>
+        <w:br w:type="page"/>
+      </w:r>
+    </w:p>
+    <w:p>
+      <w:pPr>
+        <w:pStyle w:val="1"/>
+      </w:pPr>
+      <w:bookmarkStart w:id="110" w:name="_Toc8668295"/>
+      <w:r>
+        <w:rPr>
+          <w:rFonts w:hint="eastAsia"/>
+        </w:rPr>
+        <w:lastRenderedPageBreak/>
+        <w:t>总结</w:t>
+      </w:r>
+      <w:r>
+        <w:rPr>
+          <w:rFonts w:hint="eastAsia"/>
+        </w:rPr>
+        <w:t>与展望</w:t>
+      </w:r>
+      <w:bookmarkEnd w:id="110"/>
+    </w:p>
+    <w:p>
+      <w:pPr>
+        <w:pStyle w:val="13"/>
+      </w:pPr>
+      <w:r>
+        <w:rPr>
+          <w:rFonts w:hint="eastAsia"/>
+        </w:rPr>
         <w:t>本</w:t>
       </w:r>
       <w:r>
@@ -43417,10 +43658,10 @@
         </w:rPr>
         <w:t>完成的主要工作有：</w:t>
       </w:r>
-      <w:bookmarkStart w:id="110" w:name="_Toc494214818"/>
-      <w:bookmarkStart w:id="111" w:name="_Toc494215190"/>
-      <w:bookmarkStart w:id="112" w:name="_Toc494215402"/>
-      <w:bookmarkEnd w:id="3"/>
+      <w:bookmarkStart w:id="111" w:name="_Toc494214818"/>
+      <w:bookmarkStart w:id="112" w:name="_Toc494215190"/>
+      <w:bookmarkStart w:id="113" w:name="_Toc494215402"/>
+      <w:bookmarkEnd w:id="2"/>
     </w:p>
     <w:p>
       <w:pPr>
@@ -43615,7 +43856,7 @@
       <w:pPr>
         <w:pStyle w:val="aa"/>
       </w:pPr>
-      <w:bookmarkStart w:id="113" w:name="_Toc8668296"/>
+      <w:bookmarkStart w:id="114" w:name="_Toc8668296"/>
       <w:r>
         <w:rPr>
           <w:rFonts w:hint="eastAsia"/>
@@ -43623,73 +43864,14 @@
         <w:lastRenderedPageBreak/>
         <w:t>参考</w:t>
       </w:r>
-      <w:bookmarkEnd w:id="110"/>
       <w:bookmarkEnd w:id="111"/>
       <w:bookmarkEnd w:id="112"/>
+      <w:bookmarkEnd w:id="113"/>
       <w:r>
         <w:rPr>
           <w:rFonts w:hint="eastAsia"/>
         </w:rPr>
         <w:t>文献</w:t>
-      </w:r>
-      <w:bookmarkEnd w:id="113"/>
-    </w:p>
-    <w:p>
-      <w:pPr>
-        <w:pStyle w:val="13"/>
-        <w:numPr>
-          <w:ilvl w:val="0"/>
-          <w:numId w:val="9"/>
-        </w:numPr>
-        <w:ind w:left="480" w:hangingChars="200" w:hanging="480"/>
-      </w:pPr>
-      <w:bookmarkStart w:id="114" w:name="_Ref8819671"/>
-      <w:proofErr w:type="gramStart"/>
-      <w:r>
-        <w:rPr>
-          <w:rFonts w:hint="eastAsia"/>
-        </w:rPr>
-        <w:t>谷歌安卓</w:t>
-      </w:r>
-      <w:proofErr w:type="gramEnd"/>
-      <w:r>
-        <w:rPr>
-          <w:rFonts w:hint="eastAsia"/>
-        </w:rPr>
-        <w:t>开发团队</w:t>
-      </w:r>
-      <w:r>
-        <w:t xml:space="preserve">. </w:t>
-      </w:r>
-      <w:r>
-        <w:rPr>
-          <w:rFonts w:hint="eastAsia"/>
-        </w:rPr>
-        <w:t>应用架构指南</w:t>
-      </w:r>
-      <w:r>
-        <w:rPr>
-          <w:rFonts w:hint="eastAsia"/>
-        </w:rPr>
-        <w:t>[</w:t>
-      </w:r>
-      <w:r>
-        <w:t>EB/OL]</w:t>
-      </w:r>
-      <w:r>
-        <w:rPr>
-          <w:rFonts w:hint="eastAsia"/>
-        </w:rPr>
-        <w:t>.</w:t>
-      </w:r>
-      <w:r>
-        <w:t xml:space="preserve"> </w:t>
-      </w:r>
-      <w:r>
-        <w:br/>
-      </w:r>
-      <w:r>
-        <w:t>https://developer.android.com/jetpack/docs/guide#top_of_page</w:t>
       </w:r>
       <w:bookmarkEnd w:id="114"/>
     </w:p>
@@ -43702,6 +43884,65 @@
         </w:numPr>
         <w:ind w:left="480" w:hangingChars="200" w:hanging="480"/>
       </w:pPr>
+      <w:bookmarkStart w:id="115" w:name="_Ref8819671"/>
+      <w:proofErr w:type="gramStart"/>
+      <w:r>
+        <w:rPr>
+          <w:rFonts w:hint="eastAsia"/>
+        </w:rPr>
+        <w:t>谷歌安卓</w:t>
+      </w:r>
+      <w:proofErr w:type="gramEnd"/>
+      <w:r>
+        <w:rPr>
+          <w:rFonts w:hint="eastAsia"/>
+        </w:rPr>
+        <w:t>开发团队</w:t>
+      </w:r>
+      <w:r>
+        <w:t xml:space="preserve">. </w:t>
+      </w:r>
+      <w:r>
+        <w:rPr>
+          <w:rFonts w:hint="eastAsia"/>
+        </w:rPr>
+        <w:t>应用架构指南</w:t>
+      </w:r>
+      <w:r>
+        <w:rPr>
+          <w:rFonts w:hint="eastAsia"/>
+        </w:rPr>
+        <w:t>[</w:t>
+      </w:r>
+      <w:r>
+        <w:t>EB/OL]</w:t>
+      </w:r>
+      <w:r>
+        <w:rPr>
+          <w:rFonts w:hint="eastAsia"/>
+        </w:rPr>
+        <w:t>.</w:t>
+      </w:r>
+      <w:r>
+        <w:t xml:space="preserve"> </w:t>
+      </w:r>
+      <w:r>
+        <w:br/>
+      </w:r>
+      <w:r>
+        <w:t>https://developer.android.com/jetpack/docs/guide#top_of_page</w:t>
+      </w:r>
+      <w:bookmarkEnd w:id="115"/>
+    </w:p>
+    <w:p>
+      <w:pPr>
+        <w:pStyle w:val="13"/>
+        <w:numPr>
+          <w:ilvl w:val="0"/>
+          <w:numId w:val="9"/>
+        </w:numPr>
+        <w:ind w:left="480" w:hangingChars="200" w:hanging="480"/>
+      </w:pPr>
       <w:r>
         <w:rPr>
           <w:rFonts w:hint="eastAsia"/>
@@ -44145,11 +44386,8 @@
     <w:p>
       <w:pPr>
         <w:pStyle w:val="aa"/>
-        <w:rPr>
-          <w:rFonts w:hint="eastAsia"/>
-        </w:rPr>
       </w:pPr>
-      <w:bookmarkStart w:id="115" w:name="_Toc8668297"/>
+      <w:bookmarkStart w:id="116" w:name="_Toc8668297"/>
       <w:r>
         <w:rPr>
           <w:rFonts w:hint="eastAsia"/>
@@ -44157,7 +44395,7 @@
         <w:lastRenderedPageBreak/>
         <w:t>致谢</w:t>
       </w:r>
-      <w:bookmarkEnd w:id="115"/>
+      <w:bookmarkEnd w:id="116"/>
     </w:p>
     <w:p>
       <w:pPr>
@@ -44189,9 +44427,9 @@
       </w:r>
     </w:p>
     <w:sectPr>
-      <w:headerReference w:type="default" r:id="rId45"/>
-      <w:footerReference w:type="even" r:id="rId46"/>
-      <w:footerReference w:type="default" r:id="rId47"/>
+      <w:headerReference w:type="default" r:id="rId46"/>
+      <w:footerReference w:type="even" r:id="rId47"/>
+      <w:footerReference w:type="default" r:id="rId48"/>
       <w:pgSz w:w="11906" w:h="16838"/>
       <w:pgMar w:top="1701" w:right="1134" w:bottom="1418" w:left="1701" w:header="851" w:footer="992" w:gutter="0"/>
       <w:pgNumType w:start="1"/>
@@ -44231,7 +44469,6 @@
         <w:docPartUnique/>
       </w:docPartObj>
     </w:sdtPr>
-    <w:sdtEndPr/>
     <w:sdtContent>
       <w:p>
         <w:pPr>
@@ -44277,7 +44514,6 @@
         <w:docPartUnique/>
       </w:docPartObj>
     </w:sdtPr>
-    <w:sdtEndPr/>
     <w:sdtContent>
       <w:p>
         <w:pPr>
@@ -46803,7 +47039,7 @@
 </file>
 
 <file path=customXml/itemProps1.xml><?xml version="1.0" encoding="utf-8"?>
-<ds:datastoreItem xmlns:ds="http://schemas.openxmlformats.org/officeDocument/2006/customXml" ds:itemID="{80B91B4D-CE54-409F-A1BA-3D9810845F94}">
+<ds:datastoreItem xmlns:ds="http://schemas.openxmlformats.org/officeDocument/2006/customXml" ds:itemID="{64B5D8BB-E316-4F76-8E0C-49A570323E89}">
   <ds:schemaRefs>
     <ds:schemaRef ds:uri="http://schemas.openxmlformats.org/officeDocument/2006/bibliography"/>
   </ds:schemaRefs>

</xml_diff>